<commit_message>
update file js, pseudocode, dan readme
</commit_message>
<xml_diff>
--- a/Pseudocode-tuntunan-sholat.docx
+++ b/Pseudocode-tuntunan-sholat.docx
@@ -1447,34 +1447,498 @@
           <w:b/>
           <w:bCs/>
         </w:rPr>
-        <w:t>jumlahRakaat</w:t>
-      </w:r>
-      <w:r>
-        <w:rPr/>
+        <w:t>input</w:t>
+      </w:r>
+    </w:p>
+    <w:p>
+      <w:pPr>
+        <w:pStyle w:val="Normal"/>
+        <w:tabs>
+          <w:tab w:val="left" w:pos="330" w:leader="none"/>
+          <w:tab w:val="left" w:pos="465" w:leader="none"/>
+        </w:tabs>
+        <w:ind w:right="0" w:hanging="0"/>
+        <w:rPr/>
+      </w:pPr>
+      <w:r>
+        <w:rPr/>
+      </w:r>
+    </w:p>
+    <w:p>
+      <w:pPr>
+        <w:pStyle w:val="Normal"/>
+        <w:tabs>
+          <w:tab w:val="left" w:pos="330" w:leader="none"/>
+          <w:tab w:val="left" w:pos="465" w:leader="none"/>
+        </w:tabs>
+        <w:ind w:right="0" w:hanging="0"/>
+        <w:rPr>
+          <w:color w:val="DDDDDD"/>
+        </w:rPr>
+      </w:pPr>
+      <w:r>
+        <w:rPr>
+          <w:color w:val="DDDDDD"/>
+        </w:rPr>
+        <w:t>//program utama</w:t>
+      </w:r>
+    </w:p>
+    <w:p>
+      <w:pPr>
+        <w:pStyle w:val="Normal"/>
+        <w:numPr>
+          <w:ilvl w:val="0"/>
+          <w:numId w:val="4"/>
+        </w:numPr>
+        <w:tabs>
+          <w:tab w:val="left" w:pos="330" w:leader="none"/>
+          <w:tab w:val="left" w:pos="465" w:leader="none"/>
+        </w:tabs>
+        <w:ind w:left="720" w:right="0" w:hanging="0"/>
+        <w:rPr/>
+      </w:pPr>
+      <w:r>
+        <w:rPr/>
+        <w:t xml:space="preserve">Masukkan angka pada variable </w:t>
+      </w:r>
+      <w:r>
+        <w:rPr>
+          <w:b/>
+          <w:bCs/>
+        </w:rPr>
+        <w:t>input</w:t>
+      </w:r>
+      <w:r>
+        <w:rPr>
+          <w:b w:val="false"/>
+          <w:bCs w:val="false"/>
+        </w:rPr>
+        <w:t xml:space="preserve"> untuk memilih waktu sholat yang diinginkan.</w:t>
+      </w:r>
+    </w:p>
+    <w:p>
+      <w:pPr>
+        <w:pStyle w:val="Normal"/>
+        <w:numPr>
+          <w:ilvl w:val="0"/>
+          <w:numId w:val="0"/>
+        </w:numPr>
+        <w:tabs>
+          <w:tab w:val="left" w:pos="330" w:leader="none"/>
+          <w:tab w:val="left" w:pos="465" w:leader="none"/>
+        </w:tabs>
+        <w:ind w:right="0" w:hanging="0"/>
+        <w:rPr/>
+      </w:pPr>
+      <w:r>
+        <w:rPr>
+          <w:b/>
+          <w:bCs/>
+        </w:rPr>
+        <w:t>SWITCH</w:t>
+      </w:r>
+      <w:r>
+        <w:rPr>
+          <w:b w:val="false"/>
+          <w:bCs w:val="false"/>
+        </w:rPr>
+        <w:t xml:space="preserve"> (</w:t>
+      </w:r>
+      <w:r>
+        <w:rPr>
+          <w:b/>
+          <w:bCs/>
+        </w:rPr>
+        <w:t>input)</w:t>
+      </w:r>
+    </w:p>
+    <w:p>
+      <w:pPr>
+        <w:pStyle w:val="Normal"/>
+        <w:numPr>
+          <w:ilvl w:val="0"/>
+          <w:numId w:val="0"/>
+        </w:numPr>
+        <w:tabs>
+          <w:tab w:val="left" w:pos="330" w:leader="none"/>
+          <w:tab w:val="left" w:pos="465" w:leader="none"/>
+        </w:tabs>
+        <w:ind w:right="0" w:hanging="0"/>
+        <w:rPr/>
+      </w:pPr>
+      <w:r>
+        <w:rPr>
+          <w:b w:val="false"/>
+          <w:bCs w:val="false"/>
+        </w:rPr>
+        <w:tab/>
+        <w:tab/>
+        <w:tab/>
+      </w:r>
+      <w:r>
+        <w:rPr>
+          <w:b/>
+          <w:bCs/>
+        </w:rPr>
+        <w:t>CASE 1</w:t>
+      </w:r>
+      <w:r>
+        <w:rPr>
+          <w:b w:val="false"/>
+          <w:bCs w:val="false"/>
+        </w:rPr>
+        <w:t>:</w:t>
+      </w:r>
+    </w:p>
+    <w:p>
+      <w:pPr>
+        <w:pStyle w:val="Normal"/>
+        <w:numPr>
+          <w:ilvl w:val="0"/>
+          <w:numId w:val="0"/>
+        </w:numPr>
+        <w:tabs>
+          <w:tab w:val="left" w:pos="330" w:leader="none"/>
+          <w:tab w:val="left" w:pos="465" w:leader="none"/>
+        </w:tabs>
+        <w:ind w:right="0" w:hanging="0"/>
+        <w:rPr/>
+      </w:pPr>
+      <w:r>
+        <w:rPr>
+          <w:b w:val="false"/>
+          <w:bCs w:val="false"/>
+        </w:rPr>
+        <w:tab/>
+        <w:tab/>
+        <w:tab/>
+        <w:tab/>
+      </w:r>
+      <w:r>
+        <w:rPr>
+          <w:b/>
+          <w:bCs/>
+        </w:rPr>
+        <w:t>TULISKAN</w:t>
+      </w:r>
+      <w:r>
+        <w:rPr>
+          <w:b w:val="false"/>
+          <w:bCs w:val="false"/>
+        </w:rPr>
+        <w:t xml:space="preserve"> “Sholat </w:t>
+      </w:r>
+      <w:r>
+        <w:rPr>
+          <w:b w:val="false"/>
+          <w:bCs w:val="false"/>
+          <w:highlight w:val="lightGray"/>
+        </w:rPr>
+        <w:t>shubuh.sholat</w:t>
+      </w:r>
+      <w:r>
+        <w:rPr>
+          <w:b w:val="false"/>
+          <w:bCs w:val="false"/>
+        </w:rPr>
+        <w:t xml:space="preserve"> ditunaikan </w:t>
+      </w:r>
+      <w:r>
+        <w:rPr>
+          <w:b w:val="false"/>
+          <w:bCs w:val="false"/>
+          <w:highlight w:val="lightGray"/>
+        </w:rPr>
+        <w:t>shubuh.waktu</w:t>
+      </w:r>
+      <w:r>
+        <w:rPr>
+          <w:b w:val="false"/>
+          <w:bCs w:val="false"/>
+        </w:rPr>
+        <w:t xml:space="preserve"> sebanyak </w:t>
+        <w:tab/>
+        <w:tab/>
+        <w:tab/>
+        <w:tab/>
+        <w:tab/>
+        <w:tab/>
+        <w:tab/>
+        <w:tab/>
+      </w:r>
+      <w:r>
+        <w:rPr>
+          <w:b w:val="false"/>
+          <w:bCs w:val="false"/>
+          <w:highlight w:val="lightGray"/>
+        </w:rPr>
+        <w:t>shubuh.rakaat</w:t>
+      </w:r>
+      <w:r>
+        <w:rPr>
+          <w:b w:val="false"/>
+          <w:bCs w:val="false"/>
+        </w:rPr>
+        <w:t xml:space="preserve"> raka’at.”</w:t>
+      </w:r>
+    </w:p>
+    <w:p>
+      <w:pPr>
+        <w:pStyle w:val="Normal"/>
+        <w:numPr>
+          <w:ilvl w:val="0"/>
+          <w:numId w:val="0"/>
+        </w:numPr>
+        <w:tabs>
+          <w:tab w:val="left" w:pos="330" w:leader="none"/>
+          <w:tab w:val="left" w:pos="465" w:leader="none"/>
+        </w:tabs>
+        <w:ind w:right="0" w:hanging="0"/>
+        <w:rPr/>
+      </w:pPr>
+      <w:r>
+        <w:rPr>
+          <w:b w:val="false"/>
+          <w:bCs w:val="false"/>
+        </w:rPr>
+        <w:tab/>
+        <w:tab/>
+        <w:tab/>
+        <w:tab/>
+      </w:r>
+      <w:r>
+        <w:rPr>
+          <w:b w:val="false"/>
+          <w:bCs w:val="false"/>
+          <w:highlight w:val="lightGray"/>
+        </w:rPr>
+        <w:t>shubuh.ajakan()</w:t>
+      </w:r>
+      <w:r>
+        <w:rPr>
+          <w:b w:val="false"/>
+          <w:bCs w:val="false"/>
+          <w:highlight w:val="white"/>
+        </w:rPr>
+        <w:t>;</w:t>
+      </w:r>
+    </w:p>
+    <w:p>
+      <w:pPr>
+        <w:pStyle w:val="Normal"/>
+        <w:numPr>
+          <w:ilvl w:val="0"/>
+          <w:numId w:val="0"/>
+        </w:numPr>
+        <w:tabs>
+          <w:tab w:val="left" w:pos="330" w:leader="none"/>
+          <w:tab w:val="left" w:pos="465" w:leader="none"/>
+        </w:tabs>
+        <w:ind w:right="0" w:hanging="0"/>
+        <w:rPr/>
+      </w:pPr>
+      <w:r>
+        <w:rPr>
+          <w:b w:val="false"/>
+          <w:bCs w:val="false"/>
+          <w:highlight w:val="white"/>
+        </w:rPr>
+        <w:tab/>
+        <w:tab/>
+        <w:tab/>
+        <w:tab/>
+      </w:r>
+      <w:r>
+        <w:rPr>
+          <w:b w:val="false"/>
+          <w:bCs w:val="false"/>
+          <w:highlight w:val="lightGray"/>
+        </w:rPr>
+        <w:t>shubuh.bacaNiat()</w:t>
+      </w:r>
+      <w:r>
+        <w:rPr>
+          <w:b w:val="false"/>
+          <w:bCs w:val="false"/>
+          <w:highlight w:val="white"/>
+        </w:rPr>
+        <w:t>;</w:t>
+      </w:r>
+    </w:p>
+    <w:p>
+      <w:pPr>
+        <w:pStyle w:val="Normal"/>
+        <w:numPr>
+          <w:ilvl w:val="0"/>
+          <w:numId w:val="0"/>
+        </w:numPr>
+        <w:tabs>
+          <w:tab w:val="left" w:pos="330" w:leader="none"/>
+          <w:tab w:val="left" w:pos="465" w:leader="none"/>
+        </w:tabs>
+        <w:ind w:right="0" w:hanging="0"/>
+        <w:rPr/>
+      </w:pPr>
+      <w:r>
+        <w:rPr>
+          <w:b w:val="false"/>
+          <w:bCs w:val="false"/>
+        </w:rPr>
+        <w:tab/>
+        <w:tab/>
+        <w:tab/>
+        <w:tab/>
+        <w:t>tataCaraSholat(</w:t>
+      </w:r>
+      <w:r>
+        <w:rPr>
+          <w:b w:val="false"/>
+          <w:bCs w:val="false"/>
+          <w:highlight w:val="lightGray"/>
+        </w:rPr>
+        <w:t>shubuh.rakaat</w:t>
+      </w:r>
+      <w:r>
+        <w:rPr>
+          <w:b w:val="false"/>
+          <w:bCs w:val="false"/>
+        </w:rPr>
         <w:t xml:space="preserve">, </w:t>
       </w:r>
       <w:r>
         <w:rPr>
+          <w:b w:val="false"/>
+          <w:bCs w:val="false"/>
+          <w:highlight w:val="lightGray"/>
+        </w:rPr>
+        <w:t>shubuh.sholat</w:t>
+      </w:r>
+      <w:r>
+        <w:rPr>
+          <w:b w:val="false"/>
+          <w:bCs w:val="false"/>
+        </w:rPr>
+        <w:t>);</w:t>
+      </w:r>
+    </w:p>
+    <w:p>
+      <w:pPr>
+        <w:pStyle w:val="Normal"/>
+        <w:numPr>
+          <w:ilvl w:val="0"/>
+          <w:numId w:val="0"/>
+        </w:numPr>
+        <w:tabs>
+          <w:tab w:val="left" w:pos="330" w:leader="none"/>
+          <w:tab w:val="left" w:pos="465" w:leader="none"/>
+        </w:tabs>
+        <w:ind w:right="0" w:hanging="0"/>
+        <w:rPr/>
+      </w:pPr>
+      <w:r>
+        <w:rPr>
+          <w:b w:val="false"/>
+          <w:bCs w:val="false"/>
+        </w:rPr>
+        <w:tab/>
+        <w:tab/>
+        <w:tab/>
+        <w:tab/>
+      </w:r>
+      <w:r>
+        <w:rPr>
+          <w:b w:val="false"/>
+          <w:bCs w:val="false"/>
+          <w:highlight w:val="lightGray"/>
+        </w:rPr>
+        <w:t>shubuh.doa()</w:t>
+      </w:r>
+      <w:r>
+        <w:rPr>
+          <w:b w:val="false"/>
+          <w:bCs w:val="false"/>
+        </w:rPr>
+        <w:t>;</w:t>
+      </w:r>
+    </w:p>
+    <w:p>
+      <w:pPr>
+        <w:pStyle w:val="Normal"/>
+        <w:numPr>
+          <w:ilvl w:val="0"/>
+          <w:numId w:val="0"/>
+        </w:numPr>
+        <w:tabs>
+          <w:tab w:val="left" w:pos="330" w:leader="none"/>
+          <w:tab w:val="left" w:pos="465" w:leader="none"/>
+        </w:tabs>
+        <w:ind w:right="0" w:hanging="0"/>
+        <w:rPr/>
+      </w:pPr>
+      <w:r>
+        <w:rPr>
+          <w:b w:val="false"/>
+          <w:bCs w:val="false"/>
+        </w:rPr>
+        <w:tab/>
+        <w:tab/>
+        <w:tab/>
+        <w:t xml:space="preserve">  </w:t>
+      </w:r>
+      <w:r>
+        <w:rPr>
           <w:b/>
           <w:bCs/>
         </w:rPr>
-        <w:t>namaSholat</w:t>
-      </w:r>
-      <w:r>
-        <w:rPr/>
-        <w:t xml:space="preserve">, dan </w:t>
+        <w:t>BREAK;</w:t>
+      </w:r>
+    </w:p>
+    <w:p>
+      <w:pPr>
+        <w:pStyle w:val="Normal"/>
+        <w:numPr>
+          <w:ilvl w:val="0"/>
+          <w:numId w:val="0"/>
+        </w:numPr>
+        <w:tabs>
+          <w:tab w:val="left" w:pos="330" w:leader="none"/>
+          <w:tab w:val="left" w:pos="465" w:leader="none"/>
+        </w:tabs>
+        <w:ind w:right="0" w:hanging="0"/>
+        <w:rPr/>
+      </w:pPr>
+      <w:r>
+        <w:rPr>
+          <w:b w:val="false"/>
+          <w:bCs w:val="false"/>
+        </w:rPr>
+        <w:tab/>
+        <w:tab/>
+        <w:tab/>
+        <w:t xml:space="preserve">  </w:t>
       </w:r>
       <w:r>
         <w:rPr>
           <w:b/>
           <w:bCs/>
         </w:rPr>
-        <w:t>input</w:t>
-      </w:r>
-    </w:p>
-    <w:p>
-      <w:pPr>
-        <w:pStyle w:val="Normal"/>
+        <w:t>CASE 2</w:t>
+      </w:r>
+      <w:r>
+        <w:rPr>
+          <w:b w:val="false"/>
+          <w:bCs w:val="false"/>
+        </w:rPr>
+        <w:t>:</w:t>
+      </w:r>
+    </w:p>
+    <w:p>
+      <w:pPr>
+        <w:pStyle w:val="Normal"/>
+        <w:numPr>
+          <w:ilvl w:val="0"/>
+          <w:numId w:val="0"/>
+        </w:numPr>
         <w:tabs>
           <w:tab w:val="left" w:pos="330" w:leader="none"/>
           <w:tab w:val="left" w:pos="465" w:leader="none"/>
@@ -1483,59 +1947,299 @@
         <w:rPr/>
       </w:pPr>
       <w:r>
-        <w:rPr/>
-      </w:r>
-    </w:p>
-    <w:p>
-      <w:pPr>
-        <w:pStyle w:val="Normal"/>
+        <w:rPr>
+          <w:b w:val="false"/>
+          <w:bCs w:val="false"/>
+        </w:rPr>
+        <w:tab/>
+        <w:tab/>
+        <w:tab/>
+        <w:tab/>
+      </w:r>
+      <w:r>
+        <w:rPr>
+          <w:b/>
+          <w:bCs/>
+        </w:rPr>
+        <w:t xml:space="preserve">TULISKAN </w:t>
+      </w:r>
+      <w:r>
+        <w:rPr>
+          <w:b w:val="false"/>
+          <w:bCs w:val="false"/>
+        </w:rPr>
+        <w:t xml:space="preserve">“Sholat </w:t>
+      </w:r>
+      <w:r>
+        <w:rPr>
+          <w:b w:val="false"/>
+          <w:bCs w:val="false"/>
+          <w:highlight w:val="lightGray"/>
+        </w:rPr>
+        <w:t>dzuhur.sholat</w:t>
+      </w:r>
+      <w:r>
+        <w:rPr>
+          <w:b w:val="false"/>
+          <w:bCs w:val="false"/>
+        </w:rPr>
+        <w:t xml:space="preserve"> ditunaikan </w:t>
+      </w:r>
+      <w:r>
+        <w:rPr>
+          <w:b w:val="false"/>
+          <w:bCs w:val="false"/>
+          <w:highlight w:val="lightGray"/>
+        </w:rPr>
+        <w:t xml:space="preserve">dzuhur.waktu </w:t>
+      </w:r>
+      <w:r>
+        <w:rPr>
+          <w:b w:val="false"/>
+          <w:bCs w:val="false"/>
+        </w:rPr>
+        <w:t xml:space="preserve"> sebanyak </w:t>
+      </w:r>
+      <w:r>
+        <w:rPr>
+          <w:b w:val="false"/>
+          <w:bCs w:val="false"/>
+          <w:highlight w:val="lightGray"/>
+        </w:rPr>
+        <w:t>dzuhur.rakaat</w:t>
+      </w:r>
+      <w:r>
+        <w:rPr>
+          <w:b w:val="false"/>
+          <w:bCs w:val="false"/>
+        </w:rPr>
+        <w:t xml:space="preserve"> </w:t>
+        <w:tab/>
+        <w:tab/>
+        <w:tab/>
+        <w:tab/>
+        <w:tab/>
+        <w:tab/>
+        <w:t>raka’at.”</w:t>
+      </w:r>
+    </w:p>
+    <w:p>
+      <w:pPr>
+        <w:pStyle w:val="Normal"/>
+        <w:numPr>
+          <w:ilvl w:val="0"/>
+          <w:numId w:val="0"/>
+        </w:numPr>
         <w:tabs>
           <w:tab w:val="left" w:pos="330" w:leader="none"/>
           <w:tab w:val="left" w:pos="465" w:leader="none"/>
         </w:tabs>
         <w:ind w:right="0" w:hanging="0"/>
-        <w:rPr>
-          <w:color w:val="DDDDDD"/>
-        </w:rPr>
-      </w:pPr>
-      <w:r>
-        <w:rPr>
-          <w:color w:val="DDDDDD"/>
-        </w:rPr>
-        <w:t>//program utama</w:t>
-      </w:r>
-    </w:p>
-    <w:p>
-      <w:pPr>
-        <w:pStyle w:val="Normal"/>
-        <w:numPr>
-          <w:ilvl w:val="0"/>
-          <w:numId w:val="4"/>
-        </w:numPr>
-        <w:tabs>
-          <w:tab w:val="left" w:pos="330" w:leader="none"/>
-          <w:tab w:val="left" w:pos="465" w:leader="none"/>
-        </w:tabs>
-        <w:ind w:left="720" w:right="0" w:hanging="0"/>
-        <w:rPr/>
-      </w:pPr>
-      <w:r>
-        <w:rPr/>
-        <w:t xml:space="preserve">Masukkan angka pada variable </w:t>
+        <w:rPr/>
+      </w:pPr>
+      <w:r>
+        <w:rPr>
+          <w:b w:val="false"/>
+          <w:bCs w:val="false"/>
+        </w:rPr>
+        <w:tab/>
+        <w:tab/>
+        <w:tab/>
+        <w:tab/>
+      </w:r>
+      <w:r>
+        <w:rPr>
+          <w:b w:val="false"/>
+          <w:bCs w:val="false"/>
+          <w:highlight w:val="lightGray"/>
+        </w:rPr>
+        <w:t>dzuhur.ajakan()</w:t>
+      </w:r>
+      <w:r>
+        <w:rPr>
+          <w:b w:val="false"/>
+          <w:bCs w:val="false"/>
+        </w:rPr>
+        <w:t>:</w:t>
+      </w:r>
+    </w:p>
+    <w:p>
+      <w:pPr>
+        <w:pStyle w:val="Normal"/>
+        <w:numPr>
+          <w:ilvl w:val="0"/>
+          <w:numId w:val="0"/>
+        </w:numPr>
+        <w:tabs>
+          <w:tab w:val="left" w:pos="330" w:leader="none"/>
+          <w:tab w:val="left" w:pos="465" w:leader="none"/>
+        </w:tabs>
+        <w:ind w:right="0" w:hanging="0"/>
+        <w:rPr/>
+      </w:pPr>
+      <w:r>
+        <w:rPr>
+          <w:b w:val="false"/>
+          <w:bCs w:val="false"/>
+        </w:rPr>
+        <w:tab/>
+        <w:tab/>
+        <w:tab/>
+        <w:tab/>
+      </w:r>
+      <w:r>
+        <w:rPr>
+          <w:b w:val="false"/>
+          <w:bCs w:val="false"/>
+          <w:highlight w:val="lightGray"/>
+        </w:rPr>
+        <w:t>dzuhur.bacaNiat()</w:t>
+      </w:r>
+      <w:r>
+        <w:rPr>
+          <w:b w:val="false"/>
+          <w:bCs w:val="false"/>
+        </w:rPr>
+        <w:t>;</w:t>
+      </w:r>
+    </w:p>
+    <w:p>
+      <w:pPr>
+        <w:pStyle w:val="Normal"/>
+        <w:numPr>
+          <w:ilvl w:val="0"/>
+          <w:numId w:val="0"/>
+        </w:numPr>
+        <w:tabs>
+          <w:tab w:val="left" w:pos="330" w:leader="none"/>
+          <w:tab w:val="left" w:pos="465" w:leader="none"/>
+        </w:tabs>
+        <w:ind w:right="0" w:hanging="0"/>
+        <w:rPr/>
+      </w:pPr>
+      <w:r>
+        <w:rPr>
+          <w:b w:val="false"/>
+          <w:bCs w:val="false"/>
+        </w:rPr>
+        <w:tab/>
+        <w:tab/>
+        <w:tab/>
+        <w:tab/>
+        <w:t>tataCaraSholat(</w:t>
+      </w:r>
+      <w:r>
+        <w:rPr>
+          <w:b w:val="false"/>
+          <w:bCs w:val="false"/>
+          <w:highlight w:val="lightGray"/>
+        </w:rPr>
+        <w:t>dzuhur.rakaat</w:t>
+      </w:r>
+      <w:r>
+        <w:rPr>
+          <w:b w:val="false"/>
+          <w:bCs w:val="false"/>
+        </w:rPr>
+        <w:t>,</w:t>
+      </w:r>
+      <w:r>
+        <w:rPr>
+          <w:b w:val="false"/>
+          <w:bCs w:val="false"/>
+          <w:highlight w:val="lightGray"/>
+        </w:rPr>
+        <w:t>dzuhur.sholat</w:t>
+      </w:r>
+      <w:r>
+        <w:rPr>
+          <w:b w:val="false"/>
+          <w:bCs w:val="false"/>
+        </w:rPr>
+        <w:t>);</w:t>
+      </w:r>
+    </w:p>
+    <w:p>
+      <w:pPr>
+        <w:pStyle w:val="Normal"/>
+        <w:numPr>
+          <w:ilvl w:val="0"/>
+          <w:numId w:val="0"/>
+        </w:numPr>
+        <w:tabs>
+          <w:tab w:val="left" w:pos="330" w:leader="none"/>
+          <w:tab w:val="left" w:pos="465" w:leader="none"/>
+        </w:tabs>
+        <w:ind w:right="0" w:hanging="0"/>
+        <w:rPr/>
+      </w:pPr>
+      <w:r>
+        <w:rPr>
+          <w:b w:val="false"/>
+          <w:bCs w:val="false"/>
+        </w:rPr>
+        <w:t xml:space="preserve">              </w:t>
+      </w:r>
+      <w:r>
+        <w:rPr>
+          <w:b w:val="false"/>
+          <w:bCs w:val="false"/>
+        </w:rPr>
+        <w:tab/>
+      </w:r>
+      <w:r>
+        <w:rPr>
+          <w:b w:val="false"/>
+          <w:bCs w:val="false"/>
+          <w:highlight w:val="lightGray"/>
+        </w:rPr>
+        <w:t>dzuhur.doa()</w:t>
+      </w:r>
+      <w:r>
+        <w:rPr>
+          <w:b w:val="false"/>
+          <w:bCs w:val="false"/>
+        </w:rPr>
+        <w:t>;</w:t>
+      </w:r>
+    </w:p>
+    <w:p>
+      <w:pPr>
+        <w:pStyle w:val="Normal"/>
+        <w:numPr>
+          <w:ilvl w:val="0"/>
+          <w:numId w:val="0"/>
+        </w:numPr>
+        <w:tabs>
+          <w:tab w:val="left" w:pos="330" w:leader="none"/>
+          <w:tab w:val="left" w:pos="465" w:leader="none"/>
+        </w:tabs>
+        <w:ind w:right="0" w:hanging="0"/>
+        <w:rPr/>
+      </w:pPr>
+      <w:r>
+        <w:rPr>
+          <w:b w:val="false"/>
+          <w:bCs w:val="false"/>
+        </w:rPr>
+        <w:tab/>
+        <w:tab/>
+        <w:tab/>
+        <w:t xml:space="preserve">  </w:t>
       </w:r>
       <w:r>
         <w:rPr>
           <w:b/>
           <w:bCs/>
         </w:rPr>
-        <w:t>input</w:t>
-      </w:r>
-      <w:r>
-        <w:rPr>
-          <w:b w:val="false"/>
-          <w:bCs w:val="false"/>
-        </w:rPr>
-        <w:t xml:space="preserve"> untuk memilih waktu sholat yang diinginkan.</w:t>
+        <w:t>BREAK</w:t>
+      </w:r>
+      <w:r>
+        <w:rPr>
+          <w:b w:val="false"/>
+          <w:bCs w:val="false"/>
+        </w:rPr>
+        <w:t>;</w:t>
       </w:r>
     </w:p>
     <w:p>
@@ -1554,33 +2258,118 @@
       </w:pPr>
       <w:r>
         <w:rPr>
+          <w:b w:val="false"/>
+          <w:bCs w:val="false"/>
+        </w:rPr>
+        <w:tab/>
+        <w:tab/>
+        <w:tab/>
+        <w:t xml:space="preserve">  </w:t>
+      </w:r>
+      <w:r>
+        <w:rPr>
           <w:b/>
           <w:bCs/>
         </w:rPr>
-        <w:t>SWITCH</w:t>
-      </w:r>
-      <w:r>
-        <w:rPr>
-          <w:b w:val="false"/>
-          <w:bCs w:val="false"/>
-        </w:rPr>
-        <w:t xml:space="preserve"> (</w:t>
-      </w:r>
+        <w:t>CASE 3:</w:t>
+      </w:r>
+    </w:p>
+    <w:p>
+      <w:pPr>
+        <w:pStyle w:val="Normal"/>
+        <w:numPr>
+          <w:ilvl w:val="0"/>
+          <w:numId w:val="0"/>
+        </w:numPr>
+        <w:tabs>
+          <w:tab w:val="left" w:pos="330" w:leader="none"/>
+          <w:tab w:val="left" w:pos="465" w:leader="none"/>
+        </w:tabs>
+        <w:ind w:right="0" w:hanging="0"/>
+        <w:rPr/>
+      </w:pPr>
       <w:r>
         <w:rPr>
           <w:b/>
           <w:bCs/>
         </w:rPr>
-        <w:t>input)</w:t>
-      </w:r>
-    </w:p>
-    <w:p>
-      <w:pPr>
-        <w:pStyle w:val="Normal"/>
-        <w:numPr>
-          <w:ilvl w:val="0"/>
-          <w:numId w:val="0"/>
-        </w:numPr>
+        <w:tab/>
+        <w:tab/>
+        <w:tab/>
+        <w:tab/>
+        <w:t>TULISKAN</w:t>
+      </w:r>
+      <w:r>
+        <w:rPr>
+          <w:b w:val="false"/>
+          <w:bCs w:val="false"/>
+        </w:rPr>
+        <w:t xml:space="preserve"> “Sholat  </w:t>
+      </w:r>
+      <w:r>
+        <w:rPr>
+          <w:b w:val="false"/>
+          <w:bCs w:val="false"/>
+          <w:highlight w:val="lightGray"/>
+        </w:rPr>
+        <w:t>ashar.sholat</w:t>
+      </w:r>
+      <w:r>
+        <w:rPr>
+          <w:b w:val="false"/>
+          <w:bCs w:val="false"/>
+        </w:rPr>
+        <w:t xml:space="preserve"> ditunaikan  </w:t>
+      </w:r>
+      <w:r>
+        <w:rPr>
+          <w:b w:val="false"/>
+          <w:bCs w:val="false"/>
+          <w:highlight w:val="lightGray"/>
+        </w:rPr>
+        <w:t>ashar.waktu</w:t>
+      </w:r>
+      <w:r>
+        <w:rPr>
+          <w:b w:val="false"/>
+          <w:bCs w:val="false"/>
+        </w:rPr>
+        <w:t xml:space="preserve"> sebanyak </w:t>
+      </w:r>
+      <w:r>
+        <w:rPr>
+          <w:b w:val="false"/>
+          <w:bCs w:val="false"/>
+          <w:highlight w:val="lightGray"/>
+        </w:rPr>
+        <w:t>ashar.rakaat</w:t>
+      </w:r>
+      <w:r>
+        <w:rPr>
+          <w:b w:val="false"/>
+          <w:bCs w:val="false"/>
+          <w:highlight w:val="white"/>
+        </w:rPr>
+        <w:t xml:space="preserve"> </w:t>
+        <w:tab/>
+        <w:tab/>
+        <w:tab/>
+        <w:tab/>
+        <w:tab/>
+        <w:tab/>
+        <w:tab/>
+      </w:r>
+      <w:r>
+        <w:rPr>
+          <w:b w:val="false"/>
+          <w:bCs w:val="false"/>
+        </w:rPr>
+        <w:t>raka’at”</w:t>
+      </w:r>
+    </w:p>
+    <w:p>
+      <w:pPr>
+        <w:pStyle w:val="Normal"/>
         <w:tabs>
           <w:tab w:val="left" w:pos="330" w:leader="none"/>
           <w:tab w:val="left" w:pos="465" w:leader="none"/>
@@ -1593,32 +2382,190 @@
           <w:b w:val="false"/>
           <w:bCs w:val="false"/>
         </w:rPr>
-        <w:tab/>
-        <w:tab/>
-        <w:tab/>
+        <w:t xml:space="preserve"> </w:t>
+      </w:r>
+      <w:r>
+        <w:rPr>
+          <w:b w:val="false"/>
+          <w:bCs w:val="false"/>
+        </w:rPr>
+        <w:tab/>
+        <w:tab/>
+        <w:tab/>
+        <w:tab/>
+      </w:r>
+      <w:r>
+        <w:rPr>
+          <w:b w:val="false"/>
+          <w:bCs w:val="false"/>
+          <w:highlight w:val="lightGray"/>
+        </w:rPr>
+        <w:t>ashar.ajakan()</w:t>
+      </w:r>
+      <w:r>
+        <w:rPr>
+          <w:b w:val="false"/>
+          <w:bCs w:val="false"/>
+        </w:rPr>
+        <w:t>;</w:t>
+      </w:r>
+    </w:p>
+    <w:p>
+      <w:pPr>
+        <w:pStyle w:val="Normal"/>
+        <w:tabs>
+          <w:tab w:val="left" w:pos="330" w:leader="none"/>
+          <w:tab w:val="left" w:pos="465" w:leader="none"/>
+        </w:tabs>
+        <w:ind w:right="0" w:hanging="0"/>
+        <w:rPr/>
+      </w:pPr>
+      <w:r>
+        <w:rPr>
+          <w:b w:val="false"/>
+          <w:bCs w:val="false"/>
+        </w:rPr>
+        <w:tab/>
+        <w:t xml:space="preserve">  </w:t>
+        <w:tab/>
+        <w:tab/>
+        <w:tab/>
+      </w:r>
+      <w:r>
+        <w:rPr>
+          <w:b w:val="false"/>
+          <w:bCs w:val="false"/>
+          <w:highlight w:val="lightGray"/>
+        </w:rPr>
+        <w:t>ashar.bacaNiat()</w:t>
+      </w:r>
+      <w:r>
+        <w:rPr>
+          <w:b w:val="false"/>
+          <w:bCs w:val="false"/>
+        </w:rPr>
+        <w:t>;</w:t>
+      </w:r>
+    </w:p>
+    <w:p>
+      <w:pPr>
+        <w:pStyle w:val="Normal"/>
+        <w:tabs>
+          <w:tab w:val="left" w:pos="330" w:leader="none"/>
+          <w:tab w:val="left" w:pos="465" w:leader="none"/>
+        </w:tabs>
+        <w:ind w:right="0" w:hanging="0"/>
+        <w:rPr/>
+      </w:pPr>
+      <w:r>
+        <w:rPr>
+          <w:b w:val="false"/>
+          <w:bCs w:val="false"/>
+        </w:rPr>
+        <w:tab/>
+        <w:tab/>
+        <w:tab/>
+        <w:tab/>
+        <w:t>tataCaraSholat(</w:t>
+      </w:r>
+      <w:r>
+        <w:rPr>
+          <w:b w:val="false"/>
+          <w:bCs w:val="false"/>
+          <w:highlight w:val="lightGray"/>
+        </w:rPr>
+        <w:t>ashar.rakaat</w:t>
+      </w:r>
+      <w:r>
+        <w:rPr>
+          <w:b w:val="false"/>
+          <w:bCs w:val="false"/>
+        </w:rPr>
+        <w:t xml:space="preserve">, </w:t>
+      </w:r>
+      <w:r>
+        <w:rPr>
+          <w:b w:val="false"/>
+          <w:bCs w:val="false"/>
+          <w:highlight w:val="lightGray"/>
+        </w:rPr>
+        <w:t>ashar.sholat</w:t>
+      </w:r>
+      <w:r>
+        <w:rPr>
+          <w:b w:val="false"/>
+          <w:bCs w:val="false"/>
+        </w:rPr>
+        <w:t>);</w:t>
+      </w:r>
+    </w:p>
+    <w:p>
+      <w:pPr>
+        <w:pStyle w:val="Normal"/>
+        <w:tabs>
+          <w:tab w:val="left" w:pos="330" w:leader="none"/>
+          <w:tab w:val="left" w:pos="465" w:leader="none"/>
+        </w:tabs>
+        <w:ind w:right="0" w:hanging="0"/>
+        <w:rPr/>
+      </w:pPr>
+      <w:r>
+        <w:rPr>
+          <w:b w:val="false"/>
+          <w:bCs w:val="false"/>
+        </w:rPr>
+        <w:tab/>
+        <w:tab/>
+        <w:tab/>
+        <w:tab/>
+      </w:r>
+      <w:r>
+        <w:rPr>
+          <w:b w:val="false"/>
+          <w:bCs w:val="false"/>
+          <w:highlight w:val="lightGray"/>
+        </w:rPr>
+        <w:t>ashar.doa()</w:t>
+      </w:r>
+      <w:r>
+        <w:rPr>
+          <w:b w:val="false"/>
+          <w:bCs w:val="false"/>
+        </w:rPr>
+        <w:t>;</w:t>
+      </w:r>
+    </w:p>
+    <w:p>
+      <w:pPr>
+        <w:pStyle w:val="Normal"/>
+        <w:tabs>
+          <w:tab w:val="left" w:pos="330" w:leader="none"/>
+          <w:tab w:val="left" w:pos="465" w:leader="none"/>
+        </w:tabs>
+        <w:ind w:right="0" w:hanging="0"/>
+        <w:rPr/>
+      </w:pPr>
+      <w:r>
+        <w:rPr>
+          <w:b w:val="false"/>
+          <w:bCs w:val="false"/>
+        </w:rPr>
+        <w:tab/>
+        <w:tab/>
+        <w:tab/>
+        <w:t xml:space="preserve">   </w:t>
       </w:r>
       <w:r>
         <w:rPr>
           <w:b/>
           <w:bCs/>
         </w:rPr>
-        <w:t>CASE 1</w:t>
-      </w:r>
-      <w:r>
-        <w:rPr>
-          <w:b w:val="false"/>
-          <w:bCs w:val="false"/>
-        </w:rPr>
-        <w:t>:</w:t>
-      </w:r>
-    </w:p>
-    <w:p>
-      <w:pPr>
-        <w:pStyle w:val="Normal"/>
-        <w:numPr>
-          <w:ilvl w:val="0"/>
-          <w:numId w:val="0"/>
-        </w:numPr>
+        <w:t>BREAK;</w:t>
+      </w:r>
+    </w:p>
+    <w:p>
+      <w:pPr>
+        <w:pStyle w:val="Normal"/>
         <w:tabs>
           <w:tab w:val="left" w:pos="330" w:leader="none"/>
           <w:tab w:val="left" w:pos="465" w:leader="none"/>
@@ -1628,19 +2575,34 @@
       </w:pPr>
       <w:r>
         <w:rPr>
-          <w:b w:val="false"/>
-          <w:bCs w:val="false"/>
-        </w:rPr>
-        <w:tab/>
-        <w:tab/>
-        <w:tab/>
-        <w:tab/>
-      </w:r>
-      <w:r>
-        <w:rPr>
           <w:b/>
           <w:bCs/>
         </w:rPr>
+        <w:tab/>
+        <w:tab/>
+        <w:tab/>
+        <w:t xml:space="preserve">   CASE 4:</w:t>
+      </w:r>
+    </w:p>
+    <w:p>
+      <w:pPr>
+        <w:pStyle w:val="Normal"/>
+        <w:tabs>
+          <w:tab w:val="left" w:pos="330" w:leader="none"/>
+          <w:tab w:val="left" w:pos="465" w:leader="none"/>
+        </w:tabs>
+        <w:ind w:right="0" w:hanging="0"/>
+        <w:rPr/>
+      </w:pPr>
+      <w:r>
+        <w:rPr>
+          <w:b/>
+          <w:bCs/>
+        </w:rPr>
+        <w:tab/>
+        <w:tab/>
+        <w:tab/>
+        <w:tab/>
         <w:t>TULISKAN</w:t>
       </w:r>
       <w:r>
@@ -1656,7 +2618,7 @@
           <w:bCs w:val="false"/>
           <w:highlight w:val="lightGray"/>
         </w:rPr>
-        <w:t>shubuh.sholat</w:t>
+        <w:t>maghrib.sholat</w:t>
       </w:r>
       <w:r>
         <w:rPr>
@@ -1671,7 +2633,7 @@
           <w:bCs w:val="false"/>
           <w:highlight w:val="lightGray"/>
         </w:rPr>
-        <w:t>shubuh.waktu</w:t>
+        <w:t>maghrib.waktu</w:t>
       </w:r>
       <w:r>
         <w:rPr>
@@ -1683,18 +2645,19 @@
         <w:tab/>
         <w:tab/>
         <w:tab/>
-        <w:tab/>
-        <w:tab/>
-        <w:tab/>
-        <w:tab/>
-      </w:r>
-      <w:r>
-        <w:rPr>
-          <w:b w:val="false"/>
-          <w:bCs w:val="false"/>
-          <w:highlight w:val="lightGray"/>
-        </w:rPr>
-        <w:t>shubuh.rakaat</w:t>
+        <w:t xml:space="preserve"> </w:t>
+        <w:tab/>
+        <w:tab/>
+        <w:tab/>
+        <w:tab/>
+      </w:r>
+      <w:r>
+        <w:rPr>
+          <w:b w:val="false"/>
+          <w:bCs w:val="false"/>
+          <w:highlight w:val="lightGray"/>
+        </w:rPr>
+        <w:t>maghrib.rakaat</w:t>
       </w:r>
       <w:r>
         <w:rPr>
@@ -1707,10 +2670,6 @@
     <w:p>
       <w:pPr>
         <w:pStyle w:val="Normal"/>
-        <w:numPr>
-          <w:ilvl w:val="0"/>
-          <w:numId w:val="0"/>
-        </w:numPr>
         <w:tabs>
           <w:tab w:val="left" w:pos="330" w:leader="none"/>
           <w:tab w:val="left" w:pos="465" w:leader="none"/>
@@ -1734,13 +2693,12 @@
           <w:bCs w:val="false"/>
           <w:highlight w:val="lightGray"/>
         </w:rPr>
-        <w:t>shubuh.ajakan()</w:t>
-      </w:r>
-      <w:r>
-        <w:rPr>
-          <w:b w:val="false"/>
-          <w:bCs w:val="false"/>
-          <w:highlight w:val="white"/>
+        <w:t>maghrib.ajakan()</w:t>
+      </w:r>
+      <w:r>
+        <w:rPr>
+          <w:b w:val="false"/>
+          <w:bCs w:val="false"/>
         </w:rPr>
         <w:t>;</w:t>
       </w:r>
@@ -1748,10 +2706,6 @@
     <w:p>
       <w:pPr>
         <w:pStyle w:val="Normal"/>
-        <w:numPr>
-          <w:ilvl w:val="0"/>
-          <w:numId w:val="0"/>
-        </w:numPr>
         <w:tabs>
           <w:tab w:val="left" w:pos="330" w:leader="none"/>
           <w:tab w:val="left" w:pos="465" w:leader="none"/>
@@ -1763,26 +2717,24 @@
         <w:rPr>
           <w:b w:val="false"/>
           <w:bCs w:val="false"/>
-          <w:highlight w:val="white"/>
-        </w:rPr>
-        <w:tab/>
-        <w:tab/>
-        <w:tab/>
-        <w:tab/>
-      </w:r>
-      <w:r>
-        <w:rPr>
-          <w:b w:val="false"/>
-          <w:bCs w:val="false"/>
-          <w:highlight w:val="lightGray"/>
-        </w:rPr>
-        <w:t>shubuh.bacaNiat()</w:t>
-      </w:r>
-      <w:r>
-        <w:rPr>
-          <w:b w:val="false"/>
-          <w:bCs w:val="false"/>
-          <w:highlight w:val="white"/>
+        </w:rPr>
+        <w:tab/>
+        <w:tab/>
+        <w:tab/>
+        <w:tab/>
+      </w:r>
+      <w:r>
+        <w:rPr>
+          <w:b w:val="false"/>
+          <w:bCs w:val="false"/>
+          <w:highlight w:val="lightGray"/>
+        </w:rPr>
+        <w:t>maghrib.bacaNiat()</w:t>
+      </w:r>
+      <w:r>
+        <w:rPr>
+          <w:b w:val="false"/>
+          <w:bCs w:val="false"/>
         </w:rPr>
         <w:t>;</w:t>
       </w:r>
@@ -1790,10 +2742,6 @@
     <w:p>
       <w:pPr>
         <w:pStyle w:val="Normal"/>
-        <w:numPr>
-          <w:ilvl w:val="0"/>
-          <w:numId w:val="0"/>
-        </w:numPr>
         <w:tabs>
           <w:tab w:val="left" w:pos="330" w:leader="none"/>
           <w:tab w:val="left" w:pos="465" w:leader="none"/>
@@ -1810,28 +2758,218 @@
         <w:tab/>
         <w:tab/>
         <w:tab/>
-      </w:r>
+        <w:t>tataCaraSholat(</w:t>
+      </w:r>
+      <w:r>
+        <w:rPr>
+          <w:b w:val="false"/>
+          <w:bCs w:val="false"/>
+          <w:highlight w:val="lightGray"/>
+        </w:rPr>
+        <w:t>maghrib.rakaat</w:t>
+      </w:r>
+      <w:r>
+        <w:rPr>
+          <w:b w:val="false"/>
+          <w:bCs w:val="false"/>
+        </w:rPr>
+        <w:t xml:space="preserve">, </w:t>
+      </w:r>
+      <w:r>
+        <w:rPr>
+          <w:b w:val="false"/>
+          <w:bCs w:val="false"/>
+          <w:highlight w:val="lightGray"/>
+        </w:rPr>
+        <w:t>maghrib.sholat</w:t>
+      </w:r>
+      <w:r>
+        <w:rPr>
+          <w:b w:val="false"/>
+          <w:bCs w:val="false"/>
+        </w:rPr>
+        <w:t>);</w:t>
+      </w:r>
+    </w:p>
+    <w:p>
+      <w:pPr>
+        <w:pStyle w:val="Normal"/>
+        <w:tabs>
+          <w:tab w:val="left" w:pos="330" w:leader="none"/>
+          <w:tab w:val="left" w:pos="465" w:leader="none"/>
+        </w:tabs>
+        <w:ind w:right="0" w:hanging="0"/>
+        <w:rPr/>
+      </w:pPr>
+      <w:r>
+        <w:rPr>
+          <w:b w:val="false"/>
+          <w:bCs w:val="false"/>
+        </w:rPr>
+        <w:tab/>
+        <w:tab/>
+        <w:tab/>
+        <w:tab/>
+      </w:r>
+      <w:r>
+        <w:rPr>
+          <w:b w:val="false"/>
+          <w:bCs w:val="false"/>
+          <w:highlight w:val="lightGray"/>
+        </w:rPr>
+        <w:t>maghrib.doa()</w:t>
+      </w:r>
+      <w:r>
+        <w:rPr>
+          <w:b w:val="false"/>
+          <w:bCs w:val="false"/>
+        </w:rPr>
+        <w:t>;</w:t>
+      </w:r>
+    </w:p>
+    <w:p>
+      <w:pPr>
+        <w:pStyle w:val="Normal"/>
+        <w:tabs>
+          <w:tab w:val="left" w:pos="330" w:leader="none"/>
+          <w:tab w:val="left" w:pos="465" w:leader="none"/>
+        </w:tabs>
+        <w:ind w:right="0" w:hanging="0"/>
+        <w:rPr/>
+      </w:pPr>
       <w:r>
         <w:rPr>
           <w:b/>
           <w:bCs/>
         </w:rPr>
-        <w:t>jumlahRakaat</w:t>
-      </w:r>
-      <w:r>
-        <w:rPr>
-          <w:b w:val="false"/>
-          <w:bCs w:val="false"/>
-        </w:rPr>
-        <w:t xml:space="preserve"> = </w:t>
-      </w:r>
-      <w:r>
-        <w:rPr>
-          <w:b w:val="false"/>
-          <w:bCs w:val="false"/>
-          <w:highlight w:val="lightGray"/>
-        </w:rPr>
-        <w:t>shubuh.rakaat</w:t>
+        <w:tab/>
+        <w:tab/>
+        <w:tab/>
+        <w:t xml:space="preserve">   BREAK;</w:t>
+      </w:r>
+    </w:p>
+    <w:p>
+      <w:pPr>
+        <w:pStyle w:val="Normal"/>
+        <w:tabs>
+          <w:tab w:val="left" w:pos="330" w:leader="none"/>
+          <w:tab w:val="left" w:pos="465" w:leader="none"/>
+        </w:tabs>
+        <w:ind w:right="0" w:hanging="0"/>
+        <w:rPr/>
+      </w:pPr>
+      <w:r>
+        <w:rPr>
+          <w:b/>
+          <w:bCs/>
+        </w:rPr>
+        <w:tab/>
+        <w:tab/>
+        <w:tab/>
+        <w:t xml:space="preserve">   CASE 5:</w:t>
+      </w:r>
+    </w:p>
+    <w:p>
+      <w:pPr>
+        <w:pStyle w:val="Normal"/>
+        <w:tabs>
+          <w:tab w:val="left" w:pos="330" w:leader="none"/>
+          <w:tab w:val="left" w:pos="465" w:leader="none"/>
+        </w:tabs>
+        <w:ind w:right="0" w:hanging="0"/>
+        <w:rPr/>
+      </w:pPr>
+      <w:r>
+        <w:rPr>
+          <w:b/>
+          <w:bCs/>
+        </w:rPr>
+        <w:tab/>
+        <w:tab/>
+        <w:tab/>
+        <w:tab/>
+        <w:t xml:space="preserve">TULISKAN </w:t>
+      </w:r>
+      <w:r>
+        <w:rPr>
+          <w:b w:val="false"/>
+          <w:bCs w:val="false"/>
+        </w:rPr>
+        <w:t xml:space="preserve">“Sholat </w:t>
+      </w:r>
+      <w:r>
+        <w:rPr>
+          <w:b w:val="false"/>
+          <w:bCs w:val="false"/>
+          <w:highlight w:val="lightGray"/>
+        </w:rPr>
+        <w:t>isya.sholat</w:t>
+      </w:r>
+      <w:r>
+        <w:rPr>
+          <w:b w:val="false"/>
+          <w:bCs w:val="false"/>
+        </w:rPr>
+        <w:t xml:space="preserve"> ditunaikan </w:t>
+      </w:r>
+      <w:r>
+        <w:rPr>
+          <w:b w:val="false"/>
+          <w:bCs w:val="false"/>
+          <w:highlight w:val="lightGray"/>
+        </w:rPr>
+        <w:t>isya.waktu</w:t>
+      </w:r>
+      <w:r>
+        <w:rPr>
+          <w:b w:val="false"/>
+          <w:bCs w:val="false"/>
+        </w:rPr>
+        <w:t xml:space="preserve"> sebanyak </w:t>
+      </w:r>
+      <w:r>
+        <w:rPr>
+          <w:b w:val="false"/>
+          <w:bCs w:val="false"/>
+          <w:highlight w:val="lightGray"/>
+        </w:rPr>
+        <w:t>isya.rakaat</w:t>
+      </w:r>
+      <w:r>
+        <w:rPr>
+          <w:b w:val="false"/>
+          <w:bCs w:val="false"/>
+        </w:rPr>
+        <w:t xml:space="preserve"> raka'at.”</w:t>
+      </w:r>
+    </w:p>
+    <w:p>
+      <w:pPr>
+        <w:pStyle w:val="Normal"/>
+        <w:tabs>
+          <w:tab w:val="left" w:pos="330" w:leader="none"/>
+          <w:tab w:val="left" w:pos="465" w:leader="none"/>
+        </w:tabs>
+        <w:ind w:right="0" w:hanging="0"/>
+        <w:rPr/>
+      </w:pPr>
+      <w:r>
+        <w:rPr>
+          <w:b w:val="false"/>
+          <w:bCs w:val="false"/>
+        </w:rPr>
+        <w:tab/>
+        <w:tab/>
+        <w:tab/>
+        <w:tab/>
+      </w:r>
+      <w:r>
+        <w:rPr>
+          <w:b w:val="false"/>
+          <w:bCs w:val="false"/>
+          <w:highlight w:val="lightGray"/>
+        </w:rPr>
+        <w:t>isya.ajakan()</w:t>
       </w:r>
       <w:r>
         <w:rPr>
@@ -1844,55 +2982,34 @@
     <w:p>
       <w:pPr>
         <w:pStyle w:val="Normal"/>
-        <w:numPr>
-          <w:ilvl w:val="0"/>
-          <w:numId w:val="0"/>
-        </w:numPr>
         <w:tabs>
           <w:tab w:val="left" w:pos="330" w:leader="none"/>
           <w:tab w:val="left" w:pos="465" w:leader="none"/>
         </w:tabs>
         <w:ind w:right="0" w:hanging="0"/>
-        <w:rPr/>
-      </w:pPr>
-      <w:r>
-        <w:rPr>
-          <w:b w:val="false"/>
-          <w:bCs w:val="false"/>
-        </w:rPr>
-        <w:t xml:space="preserve"> </w:t>
-      </w:r>
-      <w:r>
-        <w:rPr>
-          <w:b w:val="false"/>
-          <w:bCs w:val="false"/>
-        </w:rPr>
-        <w:tab/>
-        <w:tab/>
-        <w:tab/>
-        <w:tab/>
-      </w:r>
-      <w:r>
-        <w:rPr>
-          <w:b/>
-          <w:bCs/>
-        </w:rPr>
-        <w:t>namaSholat</w:t>
-      </w:r>
-      <w:r>
-        <w:rPr>
-          <w:b w:val="false"/>
-          <w:bCs w:val="false"/>
-        </w:rPr>
-        <w:t xml:space="preserve"> = </w:t>
-      </w:r>
-      <w:r>
-        <w:rPr>
-          <w:b w:val="false"/>
-          <w:bCs w:val="false"/>
-          <w:highlight w:val="lightGray"/>
-        </w:rPr>
-        <w:t>shubuh.sholat</w:t>
+        <w:rPr>
+          <w:b w:val="false"/>
+          <w:b w:val="false"/>
+          <w:bCs w:val="false"/>
+        </w:rPr>
+      </w:pPr>
+      <w:r>
+        <w:rPr>
+          <w:b w:val="false"/>
+          <w:bCs w:val="false"/>
+        </w:rPr>
+        <w:tab/>
+        <w:tab/>
+        <w:tab/>
+        <w:tab/>
+      </w:r>
+      <w:r>
+        <w:rPr>
+          <w:b w:val="false"/>
+          <w:bCs w:val="false"/>
+          <w:highlight w:val="lightGray"/>
+        </w:rPr>
+        <w:t>isya.bacaNiat()</w:t>
       </w:r>
       <w:r>
         <w:rPr>
@@ -1905,10 +3022,6 @@
     <w:p>
       <w:pPr>
         <w:pStyle w:val="Normal"/>
-        <w:numPr>
-          <w:ilvl w:val="0"/>
-          <w:numId w:val="0"/>
-        </w:numPr>
         <w:tabs>
           <w:tab w:val="left" w:pos="330" w:leader="none"/>
           <w:tab w:val="left" w:pos="465" w:leader="none"/>
@@ -1929,10 +3042,11 @@
       </w:r>
       <w:r>
         <w:rPr>
-          <w:b/>
-          <w:bCs/>
-        </w:rPr>
-        <w:t>jumlahRakaat</w:t>
+          <w:b w:val="false"/>
+          <w:bCs w:val="false"/>
+          <w:highlight w:val="lightGray"/>
+        </w:rPr>
+        <w:t>isya.rakaat</w:t>
       </w:r>
       <w:r>
         <w:rPr>
@@ -1943,1656 +3057,11 @@
       </w:r>
       <w:r>
         <w:rPr>
-          <w:b/>
-          <w:bCs/>
-        </w:rPr>
-        <w:t>namaSholat</w:t>
-      </w:r>
-      <w:r>
-        <w:rPr>
-          <w:b w:val="false"/>
-          <w:bCs w:val="false"/>
-        </w:rPr>
-        <w:t>);</w:t>
-      </w:r>
-    </w:p>
-    <w:p>
-      <w:pPr>
-        <w:pStyle w:val="Normal"/>
-        <w:numPr>
-          <w:ilvl w:val="0"/>
-          <w:numId w:val="0"/>
-        </w:numPr>
-        <w:tabs>
-          <w:tab w:val="left" w:pos="330" w:leader="none"/>
-          <w:tab w:val="left" w:pos="465" w:leader="none"/>
-        </w:tabs>
-        <w:ind w:right="0" w:hanging="0"/>
-        <w:rPr/>
-      </w:pPr>
-      <w:r>
-        <w:rPr>
-          <w:b w:val="false"/>
-          <w:bCs w:val="false"/>
-        </w:rPr>
-        <w:tab/>
-        <w:tab/>
-        <w:tab/>
-        <w:tab/>
-      </w:r>
-      <w:r>
-        <w:rPr>
-          <w:b w:val="false"/>
-          <w:bCs w:val="false"/>
-          <w:highlight w:val="lightGray"/>
-        </w:rPr>
-        <w:t>shubuh.doa()</w:t>
-      </w:r>
-      <w:r>
-        <w:rPr>
-          <w:b w:val="false"/>
-          <w:bCs w:val="false"/>
-        </w:rPr>
-        <w:t>;</w:t>
-      </w:r>
-    </w:p>
-    <w:p>
-      <w:pPr>
-        <w:pStyle w:val="Normal"/>
-        <w:numPr>
-          <w:ilvl w:val="0"/>
-          <w:numId w:val="0"/>
-        </w:numPr>
-        <w:tabs>
-          <w:tab w:val="left" w:pos="330" w:leader="none"/>
-          <w:tab w:val="left" w:pos="465" w:leader="none"/>
-        </w:tabs>
-        <w:ind w:right="0" w:hanging="0"/>
-        <w:rPr/>
-      </w:pPr>
-      <w:r>
-        <w:rPr>
-          <w:b w:val="false"/>
-          <w:bCs w:val="false"/>
-        </w:rPr>
-        <w:tab/>
-        <w:tab/>
-        <w:tab/>
-        <w:t xml:space="preserve">  </w:t>
-      </w:r>
-      <w:r>
-        <w:rPr>
-          <w:b/>
-          <w:bCs/>
-        </w:rPr>
-        <w:t>BREAK;</w:t>
-      </w:r>
-    </w:p>
-    <w:p>
-      <w:pPr>
-        <w:pStyle w:val="Normal"/>
-        <w:numPr>
-          <w:ilvl w:val="0"/>
-          <w:numId w:val="0"/>
-        </w:numPr>
-        <w:tabs>
-          <w:tab w:val="left" w:pos="330" w:leader="none"/>
-          <w:tab w:val="left" w:pos="465" w:leader="none"/>
-        </w:tabs>
-        <w:ind w:right="0" w:hanging="0"/>
-        <w:rPr/>
-      </w:pPr>
-      <w:r>
-        <w:rPr>
-          <w:b w:val="false"/>
-          <w:bCs w:val="false"/>
-        </w:rPr>
-        <w:tab/>
-        <w:tab/>
-        <w:tab/>
-        <w:t xml:space="preserve">  </w:t>
-      </w:r>
-      <w:r>
-        <w:rPr>
-          <w:b/>
-          <w:bCs/>
-        </w:rPr>
-        <w:t>CASE 2</w:t>
-      </w:r>
-      <w:r>
-        <w:rPr>
-          <w:b w:val="false"/>
-          <w:bCs w:val="false"/>
-        </w:rPr>
-        <w:t>:</w:t>
-      </w:r>
-    </w:p>
-    <w:p>
-      <w:pPr>
-        <w:pStyle w:val="Normal"/>
-        <w:numPr>
-          <w:ilvl w:val="0"/>
-          <w:numId w:val="0"/>
-        </w:numPr>
-        <w:tabs>
-          <w:tab w:val="left" w:pos="330" w:leader="none"/>
-          <w:tab w:val="left" w:pos="465" w:leader="none"/>
-        </w:tabs>
-        <w:ind w:right="0" w:hanging="0"/>
-        <w:rPr/>
-      </w:pPr>
-      <w:r>
-        <w:rPr>
-          <w:b w:val="false"/>
-          <w:bCs w:val="false"/>
-        </w:rPr>
-        <w:tab/>
-        <w:tab/>
-        <w:tab/>
-        <w:tab/>
-      </w:r>
-      <w:r>
-        <w:rPr>
-          <w:b/>
-          <w:bCs/>
-        </w:rPr>
-        <w:t xml:space="preserve">TULISKAN </w:t>
-      </w:r>
-      <w:r>
-        <w:rPr>
-          <w:b w:val="false"/>
-          <w:bCs w:val="false"/>
-        </w:rPr>
-        <w:t xml:space="preserve">“Sholat </w:t>
-      </w:r>
-      <w:r>
-        <w:rPr>
-          <w:b w:val="false"/>
-          <w:bCs w:val="false"/>
-          <w:highlight w:val="lightGray"/>
-        </w:rPr>
-        <w:t>dzuhur.sholat</w:t>
-      </w:r>
-      <w:r>
-        <w:rPr>
-          <w:b w:val="false"/>
-          <w:bCs w:val="false"/>
-        </w:rPr>
-        <w:t xml:space="preserve"> ditunaikan </w:t>
-      </w:r>
-      <w:r>
-        <w:rPr>
-          <w:b w:val="false"/>
-          <w:bCs w:val="false"/>
-          <w:highlight w:val="lightGray"/>
-        </w:rPr>
-        <w:t xml:space="preserve">dzuhur.waktu </w:t>
-      </w:r>
-      <w:r>
-        <w:rPr>
-          <w:b w:val="false"/>
-          <w:bCs w:val="false"/>
-        </w:rPr>
-        <w:t xml:space="preserve"> sebanyak </w:t>
-      </w:r>
-      <w:r>
-        <w:rPr>
-          <w:b w:val="false"/>
-          <w:bCs w:val="false"/>
-          <w:highlight w:val="lightGray"/>
-        </w:rPr>
-        <w:t>dzuhur.rakaat</w:t>
-      </w:r>
-      <w:r>
-        <w:rPr>
-          <w:b w:val="false"/>
-          <w:bCs w:val="false"/>
-        </w:rPr>
-        <w:t xml:space="preserve"> </w:t>
-        <w:tab/>
-        <w:tab/>
-        <w:tab/>
-        <w:tab/>
-        <w:tab/>
-        <w:tab/>
-        <w:t>raka’at.”</w:t>
-      </w:r>
-    </w:p>
-    <w:p>
-      <w:pPr>
-        <w:pStyle w:val="Normal"/>
-        <w:numPr>
-          <w:ilvl w:val="0"/>
-          <w:numId w:val="0"/>
-        </w:numPr>
-        <w:tabs>
-          <w:tab w:val="left" w:pos="330" w:leader="none"/>
-          <w:tab w:val="left" w:pos="465" w:leader="none"/>
-        </w:tabs>
-        <w:ind w:right="0" w:hanging="0"/>
-        <w:rPr/>
-      </w:pPr>
-      <w:r>
-        <w:rPr>
-          <w:b w:val="false"/>
-          <w:bCs w:val="false"/>
-        </w:rPr>
-        <w:tab/>
-        <w:tab/>
-        <w:tab/>
-        <w:tab/>
-      </w:r>
-      <w:r>
-        <w:rPr>
-          <w:b w:val="false"/>
-          <w:bCs w:val="false"/>
-          <w:highlight w:val="lightGray"/>
-        </w:rPr>
-        <w:t>dzuhur.ajakan()</w:t>
-      </w:r>
-      <w:r>
-        <w:rPr>
-          <w:b w:val="false"/>
-          <w:bCs w:val="false"/>
-        </w:rPr>
-        <w:t>:</w:t>
-      </w:r>
-    </w:p>
-    <w:p>
-      <w:pPr>
-        <w:pStyle w:val="Normal"/>
-        <w:numPr>
-          <w:ilvl w:val="0"/>
-          <w:numId w:val="0"/>
-        </w:numPr>
-        <w:tabs>
-          <w:tab w:val="left" w:pos="330" w:leader="none"/>
-          <w:tab w:val="left" w:pos="465" w:leader="none"/>
-        </w:tabs>
-        <w:ind w:right="0" w:hanging="0"/>
-        <w:rPr/>
-      </w:pPr>
-      <w:r>
-        <w:rPr>
-          <w:b w:val="false"/>
-          <w:bCs w:val="false"/>
-        </w:rPr>
-        <w:tab/>
-        <w:tab/>
-        <w:tab/>
-        <w:tab/>
-      </w:r>
-      <w:r>
-        <w:rPr>
-          <w:b w:val="false"/>
-          <w:bCs w:val="false"/>
-          <w:highlight w:val="lightGray"/>
-        </w:rPr>
-        <w:t>dzuhur.bacaNiat()</w:t>
-      </w:r>
-      <w:r>
-        <w:rPr>
-          <w:b w:val="false"/>
-          <w:bCs w:val="false"/>
-        </w:rPr>
-        <w:t>;</w:t>
-      </w:r>
-    </w:p>
-    <w:p>
-      <w:pPr>
-        <w:pStyle w:val="Normal"/>
-        <w:numPr>
-          <w:ilvl w:val="0"/>
-          <w:numId w:val="0"/>
-        </w:numPr>
-        <w:tabs>
-          <w:tab w:val="left" w:pos="330" w:leader="none"/>
-          <w:tab w:val="left" w:pos="465" w:leader="none"/>
-        </w:tabs>
-        <w:ind w:right="0" w:hanging="0"/>
-        <w:rPr/>
-      </w:pPr>
-      <w:r>
-        <w:rPr>
-          <w:b w:val="false"/>
-          <w:bCs w:val="false"/>
-        </w:rPr>
-        <w:tab/>
-        <w:tab/>
-        <w:tab/>
-        <w:tab/>
-      </w:r>
-      <w:r>
-        <w:rPr>
-          <w:b/>
-          <w:bCs/>
-        </w:rPr>
-        <w:t xml:space="preserve">jumlahRakaat </w:t>
-      </w:r>
-      <w:r>
-        <w:rPr>
-          <w:b w:val="false"/>
-          <w:bCs w:val="false"/>
-        </w:rPr>
-        <w:t xml:space="preserve">= </w:t>
-      </w:r>
-      <w:r>
-        <w:rPr>
-          <w:b w:val="false"/>
-          <w:bCs w:val="false"/>
-          <w:highlight w:val="lightGray"/>
-        </w:rPr>
-        <w:t>dzuhur.rakaat</w:t>
-      </w:r>
-      <w:r>
-        <w:rPr>
-          <w:b w:val="false"/>
-          <w:bCs w:val="false"/>
-        </w:rPr>
-        <w:t>;</w:t>
-      </w:r>
-    </w:p>
-    <w:p>
-      <w:pPr>
-        <w:pStyle w:val="Normal"/>
-        <w:numPr>
-          <w:ilvl w:val="0"/>
-          <w:numId w:val="0"/>
-        </w:numPr>
-        <w:tabs>
-          <w:tab w:val="left" w:pos="330" w:leader="none"/>
-          <w:tab w:val="left" w:pos="465" w:leader="none"/>
-        </w:tabs>
-        <w:ind w:right="0" w:hanging="0"/>
-        <w:rPr/>
-      </w:pPr>
-      <w:r>
-        <w:rPr>
-          <w:b w:val="false"/>
-          <w:bCs w:val="false"/>
-        </w:rPr>
-        <w:tab/>
-        <w:tab/>
-        <w:tab/>
-        <w:tab/>
-      </w:r>
-      <w:r>
-        <w:rPr>
-          <w:b/>
-          <w:bCs/>
-        </w:rPr>
-        <w:t>namaSholat</w:t>
-      </w:r>
-      <w:r>
-        <w:rPr>
-          <w:b w:val="false"/>
-          <w:bCs w:val="false"/>
-        </w:rPr>
-        <w:t xml:space="preserve"> = </w:t>
-      </w:r>
-      <w:r>
-        <w:rPr>
-          <w:b w:val="false"/>
-          <w:bCs w:val="false"/>
-          <w:highlight w:val="lightGray"/>
-        </w:rPr>
-        <w:t>dzuhur.sholat</w:t>
-      </w:r>
-      <w:r>
-        <w:rPr>
-          <w:b w:val="false"/>
-          <w:bCs w:val="false"/>
-        </w:rPr>
-        <w:t>;</w:t>
-      </w:r>
-    </w:p>
-    <w:p>
-      <w:pPr>
-        <w:pStyle w:val="Normal"/>
-        <w:numPr>
-          <w:ilvl w:val="0"/>
-          <w:numId w:val="0"/>
-        </w:numPr>
-        <w:tabs>
-          <w:tab w:val="left" w:pos="330" w:leader="none"/>
-          <w:tab w:val="left" w:pos="465" w:leader="none"/>
-        </w:tabs>
-        <w:ind w:right="0" w:hanging="0"/>
-        <w:rPr/>
-      </w:pPr>
-      <w:r>
-        <w:rPr>
-          <w:b w:val="false"/>
-          <w:bCs w:val="false"/>
-        </w:rPr>
-        <w:tab/>
-        <w:tab/>
-        <w:tab/>
-        <w:tab/>
-        <w:t>tataCaraSholat(</w:t>
-      </w:r>
-      <w:r>
-        <w:rPr>
-          <w:b/>
-          <w:bCs/>
-        </w:rPr>
-        <w:t>jumlahRakaat</w:t>
-      </w:r>
-      <w:r>
-        <w:rPr>
-          <w:b w:val="false"/>
-          <w:bCs w:val="false"/>
-        </w:rPr>
-        <w:t>,</w:t>
-      </w:r>
-      <w:r>
-        <w:rPr>
-          <w:b/>
-          <w:bCs/>
-        </w:rPr>
-        <w:t>namaSholat</w:t>
-      </w:r>
-      <w:r>
-        <w:rPr>
-          <w:b w:val="false"/>
-          <w:bCs w:val="false"/>
-        </w:rPr>
-        <w:t>);</w:t>
-      </w:r>
-    </w:p>
-    <w:p>
-      <w:pPr>
-        <w:pStyle w:val="Normal"/>
-        <w:numPr>
-          <w:ilvl w:val="0"/>
-          <w:numId w:val="0"/>
-        </w:numPr>
-        <w:tabs>
-          <w:tab w:val="left" w:pos="330" w:leader="none"/>
-          <w:tab w:val="left" w:pos="465" w:leader="none"/>
-        </w:tabs>
-        <w:ind w:right="0" w:hanging="0"/>
-        <w:rPr/>
-      </w:pPr>
-      <w:r>
-        <w:rPr>
-          <w:b w:val="false"/>
-          <w:bCs w:val="false"/>
-        </w:rPr>
-        <w:t xml:space="preserve">              </w:t>
-      </w:r>
-      <w:r>
-        <w:rPr>
-          <w:b w:val="false"/>
-          <w:bCs w:val="false"/>
-        </w:rPr>
-        <w:tab/>
-      </w:r>
-      <w:r>
-        <w:rPr>
-          <w:b w:val="false"/>
-          <w:bCs w:val="false"/>
-          <w:highlight w:val="lightGray"/>
-        </w:rPr>
-        <w:t>dzuhur.doa()</w:t>
-      </w:r>
-      <w:r>
-        <w:rPr>
-          <w:b w:val="false"/>
-          <w:bCs w:val="false"/>
-        </w:rPr>
-        <w:t>;</w:t>
-      </w:r>
-    </w:p>
-    <w:p>
-      <w:pPr>
-        <w:pStyle w:val="Normal"/>
-        <w:numPr>
-          <w:ilvl w:val="0"/>
-          <w:numId w:val="0"/>
-        </w:numPr>
-        <w:tabs>
-          <w:tab w:val="left" w:pos="330" w:leader="none"/>
-          <w:tab w:val="left" w:pos="465" w:leader="none"/>
-        </w:tabs>
-        <w:ind w:right="0" w:hanging="0"/>
-        <w:rPr/>
-      </w:pPr>
-      <w:r>
-        <w:rPr>
-          <w:b w:val="false"/>
-          <w:bCs w:val="false"/>
-        </w:rPr>
-        <w:tab/>
-        <w:tab/>
-        <w:tab/>
-        <w:t xml:space="preserve">  </w:t>
-      </w:r>
-      <w:r>
-        <w:rPr>
-          <w:b/>
-          <w:bCs/>
-        </w:rPr>
-        <w:t>BREAK</w:t>
-      </w:r>
-      <w:r>
-        <w:rPr>
-          <w:b w:val="false"/>
-          <w:bCs w:val="false"/>
-        </w:rPr>
-        <w:t>;</w:t>
-      </w:r>
-    </w:p>
-    <w:p>
-      <w:pPr>
-        <w:pStyle w:val="Normal"/>
-        <w:numPr>
-          <w:ilvl w:val="0"/>
-          <w:numId w:val="0"/>
-        </w:numPr>
-        <w:tabs>
-          <w:tab w:val="left" w:pos="330" w:leader="none"/>
-          <w:tab w:val="left" w:pos="465" w:leader="none"/>
-        </w:tabs>
-        <w:ind w:right="0" w:hanging="0"/>
-        <w:rPr/>
-      </w:pPr>
-      <w:r>
-        <w:rPr>
-          <w:b w:val="false"/>
-          <w:bCs w:val="false"/>
-        </w:rPr>
-        <w:tab/>
-        <w:tab/>
-        <w:tab/>
-        <w:t xml:space="preserve">  </w:t>
-      </w:r>
-      <w:r>
-        <w:rPr>
-          <w:b/>
-          <w:bCs/>
-        </w:rPr>
-        <w:t>CASE 3:</w:t>
-      </w:r>
-    </w:p>
-    <w:p>
-      <w:pPr>
-        <w:pStyle w:val="Normal"/>
-        <w:numPr>
-          <w:ilvl w:val="0"/>
-          <w:numId w:val="0"/>
-        </w:numPr>
-        <w:tabs>
-          <w:tab w:val="left" w:pos="330" w:leader="none"/>
-          <w:tab w:val="left" w:pos="465" w:leader="none"/>
-        </w:tabs>
-        <w:ind w:right="0" w:hanging="0"/>
-        <w:rPr/>
-      </w:pPr>
-      <w:r>
-        <w:rPr>
-          <w:b/>
-          <w:bCs/>
-        </w:rPr>
-        <w:tab/>
-        <w:tab/>
-        <w:tab/>
-        <w:tab/>
-        <w:t>TULISKAN</w:t>
-      </w:r>
-      <w:r>
-        <w:rPr>
-          <w:b w:val="false"/>
-          <w:bCs w:val="false"/>
-        </w:rPr>
-        <w:t xml:space="preserve"> “Sholat  </w:t>
-      </w:r>
-      <w:r>
-        <w:rPr>
-          <w:b w:val="false"/>
-          <w:bCs w:val="false"/>
-          <w:highlight w:val="lightGray"/>
-        </w:rPr>
-        <w:t>ashar.sholat</w:t>
-      </w:r>
-      <w:r>
-        <w:rPr>
-          <w:b w:val="false"/>
-          <w:bCs w:val="false"/>
-        </w:rPr>
-        <w:t xml:space="preserve"> ditunaikan  </w:t>
-      </w:r>
-      <w:r>
-        <w:rPr>
-          <w:b w:val="false"/>
-          <w:bCs w:val="false"/>
-          <w:highlight w:val="lightGray"/>
-        </w:rPr>
-        <w:t>ashar.waktu</w:t>
-      </w:r>
-      <w:r>
-        <w:rPr>
-          <w:b w:val="false"/>
-          <w:bCs w:val="false"/>
-        </w:rPr>
-        <w:t xml:space="preserve"> sebanyak </w:t>
-      </w:r>
-      <w:r>
-        <w:rPr>
-          <w:b w:val="false"/>
-          <w:bCs w:val="false"/>
-          <w:highlight w:val="lightGray"/>
-        </w:rPr>
-        <w:t>ashar.rakaat</w:t>
-      </w:r>
-      <w:r>
-        <w:rPr>
-          <w:b w:val="false"/>
-          <w:bCs w:val="false"/>
-          <w:highlight w:val="white"/>
-        </w:rPr>
-        <w:t xml:space="preserve"> </w:t>
-        <w:tab/>
-        <w:tab/>
-        <w:tab/>
-        <w:tab/>
-        <w:tab/>
-        <w:tab/>
-        <w:tab/>
-      </w:r>
-      <w:r>
-        <w:rPr>
-          <w:b w:val="false"/>
-          <w:bCs w:val="false"/>
-        </w:rPr>
-        <w:t>raka’at”</w:t>
-      </w:r>
-    </w:p>
-    <w:p>
-      <w:pPr>
-        <w:pStyle w:val="Normal"/>
-        <w:tabs>
-          <w:tab w:val="left" w:pos="330" w:leader="none"/>
-          <w:tab w:val="left" w:pos="465" w:leader="none"/>
-        </w:tabs>
-        <w:ind w:right="0" w:hanging="0"/>
-        <w:rPr/>
-      </w:pPr>
-      <w:r>
-        <w:rPr>
-          <w:b w:val="false"/>
-          <w:bCs w:val="false"/>
-        </w:rPr>
-        <w:t xml:space="preserve"> </w:t>
-      </w:r>
-      <w:r>
-        <w:rPr>
-          <w:b w:val="false"/>
-          <w:bCs w:val="false"/>
-        </w:rPr>
-        <w:tab/>
-        <w:tab/>
-        <w:tab/>
-        <w:tab/>
-      </w:r>
-      <w:r>
-        <w:rPr>
-          <w:b w:val="false"/>
-          <w:bCs w:val="false"/>
-          <w:highlight w:val="lightGray"/>
-        </w:rPr>
-        <w:t>ashar.ajakan()</w:t>
-      </w:r>
-      <w:r>
-        <w:rPr>
-          <w:b w:val="false"/>
-          <w:bCs w:val="false"/>
-        </w:rPr>
-        <w:t>;</w:t>
-      </w:r>
-    </w:p>
-    <w:p>
-      <w:pPr>
-        <w:pStyle w:val="Normal"/>
-        <w:tabs>
-          <w:tab w:val="left" w:pos="330" w:leader="none"/>
-          <w:tab w:val="left" w:pos="465" w:leader="none"/>
-        </w:tabs>
-        <w:ind w:right="0" w:hanging="0"/>
-        <w:rPr/>
-      </w:pPr>
-      <w:r>
-        <w:rPr>
-          <w:b w:val="false"/>
-          <w:bCs w:val="false"/>
-        </w:rPr>
-        <w:tab/>
-        <w:t xml:space="preserve">  </w:t>
-        <w:tab/>
-        <w:tab/>
-        <w:tab/>
-      </w:r>
-      <w:r>
-        <w:rPr>
-          <w:b w:val="false"/>
-          <w:bCs w:val="false"/>
-          <w:highlight w:val="lightGray"/>
-        </w:rPr>
-        <w:t>ashar.bacaNiat()</w:t>
-      </w:r>
-      <w:r>
-        <w:rPr>
-          <w:b w:val="false"/>
-          <w:bCs w:val="false"/>
-        </w:rPr>
-        <w:t>;</w:t>
-      </w:r>
-    </w:p>
-    <w:p>
-      <w:pPr>
-        <w:pStyle w:val="Normal"/>
-        <w:tabs>
-          <w:tab w:val="left" w:pos="330" w:leader="none"/>
-          <w:tab w:val="left" w:pos="465" w:leader="none"/>
-        </w:tabs>
-        <w:ind w:right="0" w:hanging="0"/>
-        <w:rPr/>
-      </w:pPr>
-      <w:r>
-        <w:rPr>
-          <w:b w:val="false"/>
-          <w:bCs w:val="false"/>
-        </w:rPr>
-        <w:tab/>
-        <w:tab/>
-        <w:tab/>
-        <w:tab/>
-      </w:r>
-      <w:r>
-        <w:rPr>
-          <w:b/>
-          <w:bCs/>
-        </w:rPr>
-        <w:t>jumlahRakaat</w:t>
-      </w:r>
-      <w:r>
-        <w:rPr>
-          <w:b w:val="false"/>
-          <w:bCs w:val="false"/>
-        </w:rPr>
-        <w:t xml:space="preserve"> = </w:t>
-      </w:r>
-      <w:r>
-        <w:rPr>
-          <w:b w:val="false"/>
-          <w:bCs w:val="false"/>
-          <w:highlight w:val="lightGray"/>
-        </w:rPr>
-        <w:t>ashar.rakaat</w:t>
-      </w:r>
-      <w:r>
-        <w:rPr>
-          <w:b w:val="false"/>
-          <w:bCs w:val="false"/>
-        </w:rPr>
-        <w:t>;</w:t>
-      </w:r>
-    </w:p>
-    <w:p>
-      <w:pPr>
-        <w:pStyle w:val="Normal"/>
-        <w:tabs>
-          <w:tab w:val="left" w:pos="330" w:leader="none"/>
-          <w:tab w:val="left" w:pos="465" w:leader="none"/>
-        </w:tabs>
-        <w:ind w:right="0" w:hanging="0"/>
-        <w:rPr/>
-      </w:pPr>
-      <w:r>
-        <w:rPr>
-          <w:b w:val="false"/>
-          <w:bCs w:val="false"/>
-        </w:rPr>
-        <w:tab/>
-        <w:tab/>
-        <w:tab/>
-        <w:tab/>
-      </w:r>
-      <w:r>
-        <w:rPr>
-          <w:b/>
-          <w:bCs/>
-        </w:rPr>
-        <w:t xml:space="preserve">namaSholat </w:t>
-      </w:r>
-      <w:r>
-        <w:rPr>
-          <w:b w:val="false"/>
-          <w:bCs w:val="false"/>
-        </w:rPr>
-        <w:t xml:space="preserve">= </w:t>
-      </w:r>
-      <w:r>
-        <w:rPr>
-          <w:b w:val="false"/>
-          <w:bCs w:val="false"/>
-          <w:highlight w:val="lightGray"/>
-        </w:rPr>
-        <w:t>ashar.sholat</w:t>
-      </w:r>
-      <w:r>
-        <w:rPr>
-          <w:b w:val="false"/>
-          <w:bCs w:val="false"/>
-        </w:rPr>
-        <w:t>;</w:t>
-      </w:r>
-    </w:p>
-    <w:p>
-      <w:pPr>
-        <w:pStyle w:val="Normal"/>
-        <w:tabs>
-          <w:tab w:val="left" w:pos="330" w:leader="none"/>
-          <w:tab w:val="left" w:pos="465" w:leader="none"/>
-        </w:tabs>
-        <w:ind w:right="0" w:hanging="0"/>
-        <w:rPr/>
-      </w:pPr>
-      <w:r>
-        <w:rPr>
-          <w:b w:val="false"/>
-          <w:bCs w:val="false"/>
-        </w:rPr>
-        <w:tab/>
-        <w:tab/>
-        <w:tab/>
-        <w:tab/>
-        <w:t>tataCaraSholat(</w:t>
-      </w:r>
-      <w:r>
-        <w:rPr>
-          <w:b/>
-          <w:bCs/>
-        </w:rPr>
-        <w:t>jumlahRakaat</w:t>
-      </w:r>
-      <w:r>
-        <w:rPr>
-          <w:b w:val="false"/>
-          <w:bCs w:val="false"/>
-        </w:rPr>
-        <w:t xml:space="preserve">, </w:t>
-      </w:r>
-      <w:r>
-        <w:rPr>
-          <w:b/>
-          <w:bCs/>
-        </w:rPr>
-        <w:t>namaSholat</w:t>
-      </w:r>
-      <w:r>
-        <w:rPr>
-          <w:b w:val="false"/>
-          <w:bCs w:val="false"/>
-        </w:rPr>
-        <w:t>);</w:t>
-      </w:r>
-    </w:p>
-    <w:p>
-      <w:pPr>
-        <w:pStyle w:val="Normal"/>
-        <w:tabs>
-          <w:tab w:val="left" w:pos="330" w:leader="none"/>
-          <w:tab w:val="left" w:pos="465" w:leader="none"/>
-        </w:tabs>
-        <w:ind w:right="0" w:hanging="0"/>
-        <w:rPr/>
-      </w:pPr>
-      <w:r>
-        <w:rPr>
-          <w:b w:val="false"/>
-          <w:bCs w:val="false"/>
-        </w:rPr>
-        <w:tab/>
-        <w:tab/>
-        <w:tab/>
-        <w:tab/>
-      </w:r>
-      <w:r>
-        <w:rPr>
-          <w:b w:val="false"/>
-          <w:bCs w:val="false"/>
-          <w:highlight w:val="lightGray"/>
-        </w:rPr>
-        <w:t>ashar.doa()</w:t>
-      </w:r>
-      <w:r>
-        <w:rPr>
-          <w:b w:val="false"/>
-          <w:bCs w:val="false"/>
-        </w:rPr>
-        <w:t>;</w:t>
-      </w:r>
-    </w:p>
-    <w:p>
-      <w:pPr>
-        <w:pStyle w:val="Normal"/>
-        <w:tabs>
-          <w:tab w:val="left" w:pos="330" w:leader="none"/>
-          <w:tab w:val="left" w:pos="465" w:leader="none"/>
-        </w:tabs>
-        <w:ind w:right="0" w:hanging="0"/>
-        <w:rPr/>
-      </w:pPr>
-      <w:r>
-        <w:rPr>
-          <w:b w:val="false"/>
-          <w:bCs w:val="false"/>
-        </w:rPr>
-        <w:tab/>
-        <w:tab/>
-        <w:tab/>
-        <w:t xml:space="preserve">   </w:t>
-      </w:r>
-      <w:r>
-        <w:rPr>
-          <w:b/>
-          <w:bCs/>
-        </w:rPr>
-        <w:t>BREAK;</w:t>
-      </w:r>
-    </w:p>
-    <w:p>
-      <w:pPr>
-        <w:pStyle w:val="Normal"/>
-        <w:tabs>
-          <w:tab w:val="left" w:pos="330" w:leader="none"/>
-          <w:tab w:val="left" w:pos="465" w:leader="none"/>
-        </w:tabs>
-        <w:ind w:right="0" w:hanging="0"/>
-        <w:rPr/>
-      </w:pPr>
-      <w:r>
-        <w:rPr>
-          <w:b/>
-          <w:bCs/>
-        </w:rPr>
-        <w:tab/>
-        <w:tab/>
-        <w:tab/>
-        <w:t xml:space="preserve">   CASE 4:</w:t>
-      </w:r>
-    </w:p>
-    <w:p>
-      <w:pPr>
-        <w:pStyle w:val="Normal"/>
-        <w:tabs>
-          <w:tab w:val="left" w:pos="330" w:leader="none"/>
-          <w:tab w:val="left" w:pos="465" w:leader="none"/>
-        </w:tabs>
-        <w:ind w:right="0" w:hanging="0"/>
-        <w:rPr/>
-      </w:pPr>
-      <w:r>
-        <w:rPr>
-          <w:b/>
-          <w:bCs/>
-        </w:rPr>
-        <w:tab/>
-        <w:tab/>
-        <w:tab/>
-        <w:tab/>
-        <w:t>TULISKAN</w:t>
-      </w:r>
-      <w:r>
-        <w:rPr>
-          <w:b w:val="false"/>
-          <w:bCs w:val="false"/>
-        </w:rPr>
-        <w:t xml:space="preserve"> “Sholat </w:t>
-      </w:r>
-      <w:r>
-        <w:rPr>
-          <w:b w:val="false"/>
-          <w:bCs w:val="false"/>
-          <w:highlight w:val="lightGray"/>
-        </w:rPr>
-        <w:t>maghrib.sholat</w:t>
-      </w:r>
-      <w:r>
-        <w:rPr>
-          <w:b w:val="false"/>
-          <w:bCs w:val="false"/>
-        </w:rPr>
-        <w:t xml:space="preserve"> ditunaikan </w:t>
-      </w:r>
-      <w:r>
-        <w:rPr>
-          <w:b w:val="false"/>
-          <w:bCs w:val="false"/>
-          <w:highlight w:val="lightGray"/>
-        </w:rPr>
-        <w:t>maghrib.waktu</w:t>
-      </w:r>
-      <w:r>
-        <w:rPr>
-          <w:b w:val="false"/>
-          <w:bCs w:val="false"/>
-        </w:rPr>
-        <w:t xml:space="preserve"> sebanyak </w:t>
-        <w:tab/>
-        <w:tab/>
-        <w:tab/>
-        <w:tab/>
-        <w:t xml:space="preserve"> </w:t>
-        <w:tab/>
-        <w:tab/>
-        <w:tab/>
-        <w:tab/>
-      </w:r>
-      <w:r>
-        <w:rPr>
-          <w:b w:val="false"/>
-          <w:bCs w:val="false"/>
-          <w:highlight w:val="lightGray"/>
-        </w:rPr>
-        <w:t>maghrib.rakaat</w:t>
-      </w:r>
-      <w:r>
-        <w:rPr>
-          <w:b w:val="false"/>
-          <w:bCs w:val="false"/>
-        </w:rPr>
-        <w:t xml:space="preserve"> raka’at.”</w:t>
-      </w:r>
-    </w:p>
-    <w:p>
-      <w:pPr>
-        <w:pStyle w:val="Normal"/>
-        <w:tabs>
-          <w:tab w:val="left" w:pos="330" w:leader="none"/>
-          <w:tab w:val="left" w:pos="465" w:leader="none"/>
-        </w:tabs>
-        <w:ind w:right="0" w:hanging="0"/>
-        <w:rPr/>
-      </w:pPr>
-      <w:r>
-        <w:rPr>
-          <w:b w:val="false"/>
-          <w:bCs w:val="false"/>
-        </w:rPr>
-        <w:tab/>
-        <w:tab/>
-        <w:tab/>
-        <w:tab/>
-      </w:r>
-      <w:r>
-        <w:rPr>
-          <w:b w:val="false"/>
-          <w:bCs w:val="false"/>
-          <w:highlight w:val="lightGray"/>
-        </w:rPr>
-        <w:t>maghrib.ajakan()</w:t>
-      </w:r>
-      <w:r>
-        <w:rPr>
-          <w:b w:val="false"/>
-          <w:bCs w:val="false"/>
-        </w:rPr>
-        <w:t>;</w:t>
-      </w:r>
-    </w:p>
-    <w:p>
-      <w:pPr>
-        <w:pStyle w:val="Normal"/>
-        <w:tabs>
-          <w:tab w:val="left" w:pos="330" w:leader="none"/>
-          <w:tab w:val="left" w:pos="465" w:leader="none"/>
-        </w:tabs>
-        <w:ind w:right="0" w:hanging="0"/>
-        <w:rPr/>
-      </w:pPr>
-      <w:r>
-        <w:rPr>
-          <w:b w:val="false"/>
-          <w:bCs w:val="false"/>
-        </w:rPr>
-        <w:tab/>
-        <w:tab/>
-        <w:tab/>
-        <w:tab/>
-      </w:r>
-      <w:r>
-        <w:rPr>
-          <w:b w:val="false"/>
-          <w:bCs w:val="false"/>
-          <w:highlight w:val="lightGray"/>
-        </w:rPr>
-        <w:t>maghrib.bacaNiat()</w:t>
-      </w:r>
-      <w:r>
-        <w:rPr>
-          <w:b w:val="false"/>
-          <w:bCs w:val="false"/>
-        </w:rPr>
-        <w:t>;</w:t>
-      </w:r>
-    </w:p>
-    <w:p>
-      <w:pPr>
-        <w:pStyle w:val="Normal"/>
-        <w:tabs>
-          <w:tab w:val="left" w:pos="330" w:leader="none"/>
-          <w:tab w:val="left" w:pos="465" w:leader="none"/>
-        </w:tabs>
-        <w:ind w:right="0" w:hanging="0"/>
-        <w:rPr/>
-      </w:pPr>
-      <w:r>
-        <w:rPr>
-          <w:b w:val="false"/>
-          <w:bCs w:val="false"/>
-        </w:rPr>
-        <w:tab/>
-        <w:tab/>
-        <w:tab/>
-        <w:tab/>
-      </w:r>
-      <w:r>
-        <w:rPr>
-          <w:b/>
-          <w:bCs/>
-        </w:rPr>
-        <w:t>jumlahRakaat</w:t>
-      </w:r>
-      <w:r>
-        <w:rPr>
-          <w:b w:val="false"/>
-          <w:bCs w:val="false"/>
-        </w:rPr>
-        <w:t xml:space="preserve"> = </w:t>
-      </w:r>
-      <w:r>
-        <w:rPr>
-          <w:b w:val="false"/>
-          <w:bCs w:val="false"/>
-          <w:highlight w:val="lightGray"/>
-        </w:rPr>
-        <w:t>maghrib.rakaat</w:t>
-      </w:r>
-      <w:r>
-        <w:rPr>
-          <w:b w:val="false"/>
-          <w:bCs w:val="false"/>
-        </w:rPr>
-        <w:t>;</w:t>
-      </w:r>
-    </w:p>
-    <w:p>
-      <w:pPr>
-        <w:pStyle w:val="Normal"/>
-        <w:tabs>
-          <w:tab w:val="left" w:pos="330" w:leader="none"/>
-          <w:tab w:val="left" w:pos="465" w:leader="none"/>
-        </w:tabs>
-        <w:ind w:right="0" w:hanging="0"/>
-        <w:rPr/>
-      </w:pPr>
-      <w:r>
-        <w:rPr>
-          <w:b w:val="false"/>
-          <w:bCs w:val="false"/>
-        </w:rPr>
-        <w:tab/>
-        <w:tab/>
-        <w:tab/>
-        <w:tab/>
-      </w:r>
-      <w:r>
-        <w:rPr>
-          <w:b/>
-          <w:bCs/>
-        </w:rPr>
-        <w:t>namaSholat</w:t>
-      </w:r>
-      <w:r>
-        <w:rPr>
-          <w:b w:val="false"/>
-          <w:bCs w:val="false"/>
-        </w:rPr>
-        <w:t xml:space="preserve"> = </w:t>
-      </w:r>
-      <w:r>
-        <w:rPr>
-          <w:b w:val="false"/>
-          <w:bCs w:val="false"/>
-          <w:highlight w:val="lightGray"/>
-        </w:rPr>
-        <w:t>maghrib.sholat</w:t>
-      </w:r>
-      <w:r>
-        <w:rPr>
-          <w:b w:val="false"/>
-          <w:bCs w:val="false"/>
-        </w:rPr>
-        <w:t>;</w:t>
-      </w:r>
-    </w:p>
-    <w:p>
-      <w:pPr>
-        <w:pStyle w:val="Normal"/>
-        <w:tabs>
-          <w:tab w:val="left" w:pos="330" w:leader="none"/>
-          <w:tab w:val="left" w:pos="465" w:leader="none"/>
-        </w:tabs>
-        <w:ind w:right="0" w:hanging="0"/>
-        <w:rPr/>
-      </w:pPr>
-      <w:r>
-        <w:rPr>
-          <w:b w:val="false"/>
-          <w:bCs w:val="false"/>
-        </w:rPr>
-        <w:tab/>
-        <w:tab/>
-        <w:tab/>
-        <w:tab/>
-        <w:t>tataCaraSholat(</w:t>
-      </w:r>
-      <w:r>
-        <w:rPr>
-          <w:b/>
-          <w:bCs/>
-        </w:rPr>
-        <w:t>jumlahRakaat</w:t>
-      </w:r>
-      <w:r>
-        <w:rPr>
-          <w:b w:val="false"/>
-          <w:bCs w:val="false"/>
-        </w:rPr>
-        <w:t xml:space="preserve">, </w:t>
-      </w:r>
-      <w:r>
-        <w:rPr>
-          <w:b/>
-          <w:bCs/>
-        </w:rPr>
-        <w:t>namaSholat</w:t>
-      </w:r>
-      <w:r>
-        <w:rPr>
-          <w:b w:val="false"/>
-          <w:bCs w:val="false"/>
-        </w:rPr>
-        <w:t>);</w:t>
-      </w:r>
-    </w:p>
-    <w:p>
-      <w:pPr>
-        <w:pStyle w:val="Normal"/>
-        <w:tabs>
-          <w:tab w:val="left" w:pos="330" w:leader="none"/>
-          <w:tab w:val="left" w:pos="465" w:leader="none"/>
-        </w:tabs>
-        <w:ind w:right="0" w:hanging="0"/>
-        <w:rPr/>
-      </w:pPr>
-      <w:r>
-        <w:rPr>
-          <w:b w:val="false"/>
-          <w:bCs w:val="false"/>
-        </w:rPr>
-        <w:tab/>
-        <w:tab/>
-        <w:tab/>
-        <w:tab/>
-      </w:r>
-      <w:r>
-        <w:rPr>
-          <w:b w:val="false"/>
-          <w:bCs w:val="false"/>
-          <w:highlight w:val="lightGray"/>
-        </w:rPr>
-        <w:t>maghrib.doa()</w:t>
-      </w:r>
-      <w:r>
-        <w:rPr>
-          <w:b w:val="false"/>
-          <w:bCs w:val="false"/>
-        </w:rPr>
-        <w:t>;</w:t>
-      </w:r>
-    </w:p>
-    <w:p>
-      <w:pPr>
-        <w:pStyle w:val="Normal"/>
-        <w:tabs>
-          <w:tab w:val="left" w:pos="330" w:leader="none"/>
-          <w:tab w:val="left" w:pos="465" w:leader="none"/>
-        </w:tabs>
-        <w:ind w:right="0" w:hanging="0"/>
-        <w:rPr/>
-      </w:pPr>
-      <w:r>
-        <w:rPr>
-          <w:b/>
-          <w:bCs/>
-        </w:rPr>
-        <w:tab/>
-        <w:tab/>
-        <w:tab/>
-        <w:t xml:space="preserve">   BREAK;</w:t>
-      </w:r>
-    </w:p>
-    <w:p>
-      <w:pPr>
-        <w:pStyle w:val="Normal"/>
-        <w:tabs>
-          <w:tab w:val="left" w:pos="330" w:leader="none"/>
-          <w:tab w:val="left" w:pos="465" w:leader="none"/>
-        </w:tabs>
-        <w:ind w:right="0" w:hanging="0"/>
-        <w:rPr/>
-      </w:pPr>
-      <w:r>
-        <w:rPr>
-          <w:b/>
-          <w:bCs/>
-        </w:rPr>
-        <w:tab/>
-        <w:tab/>
-        <w:tab/>
-        <w:t xml:space="preserve">   CASE 5:</w:t>
-      </w:r>
-    </w:p>
-    <w:p>
-      <w:pPr>
-        <w:pStyle w:val="Normal"/>
-        <w:tabs>
-          <w:tab w:val="left" w:pos="330" w:leader="none"/>
-          <w:tab w:val="left" w:pos="465" w:leader="none"/>
-        </w:tabs>
-        <w:ind w:right="0" w:hanging="0"/>
-        <w:rPr/>
-      </w:pPr>
-      <w:r>
-        <w:rPr>
-          <w:b/>
-          <w:bCs/>
-        </w:rPr>
-        <w:tab/>
-        <w:tab/>
-        <w:tab/>
-        <w:tab/>
-        <w:t xml:space="preserve">TULISKAN </w:t>
-      </w:r>
-      <w:r>
-        <w:rPr>
-          <w:b w:val="false"/>
-          <w:bCs w:val="false"/>
-        </w:rPr>
-        <w:t xml:space="preserve">“Sholat </w:t>
-      </w:r>
-      <w:r>
-        <w:rPr>
           <w:b w:val="false"/>
           <w:bCs w:val="false"/>
           <w:highlight w:val="lightGray"/>
         </w:rPr>
         <w:t>isya.sholat</w:t>
-      </w:r>
-      <w:r>
-        <w:rPr>
-          <w:b w:val="false"/>
-          <w:bCs w:val="false"/>
-        </w:rPr>
-        <w:t xml:space="preserve"> ditunaikan </w:t>
-      </w:r>
-      <w:r>
-        <w:rPr>
-          <w:b w:val="false"/>
-          <w:bCs w:val="false"/>
-          <w:highlight w:val="lightGray"/>
-        </w:rPr>
-        <w:t>isya.waktu</w:t>
-      </w:r>
-      <w:r>
-        <w:rPr>
-          <w:b w:val="false"/>
-          <w:bCs w:val="false"/>
-        </w:rPr>
-        <w:t xml:space="preserve"> sebanyak </w:t>
-      </w:r>
-      <w:r>
-        <w:rPr>
-          <w:b w:val="false"/>
-          <w:bCs w:val="false"/>
-          <w:highlight w:val="lightGray"/>
-        </w:rPr>
-        <w:t>isya.rakaat</w:t>
-      </w:r>
-      <w:r>
-        <w:rPr>
-          <w:b w:val="false"/>
-          <w:bCs w:val="false"/>
-        </w:rPr>
-        <w:t xml:space="preserve"> raka'at.”</w:t>
-      </w:r>
-    </w:p>
-    <w:p>
-      <w:pPr>
-        <w:pStyle w:val="Normal"/>
-        <w:tabs>
-          <w:tab w:val="left" w:pos="330" w:leader="none"/>
-          <w:tab w:val="left" w:pos="465" w:leader="none"/>
-        </w:tabs>
-        <w:ind w:right="0" w:hanging="0"/>
-        <w:rPr/>
-      </w:pPr>
-      <w:r>
-        <w:rPr>
-          <w:b w:val="false"/>
-          <w:bCs w:val="false"/>
-        </w:rPr>
-        <w:tab/>
-        <w:tab/>
-        <w:tab/>
-        <w:tab/>
-      </w:r>
-      <w:r>
-        <w:rPr>
-          <w:b w:val="false"/>
-          <w:bCs w:val="false"/>
-          <w:highlight w:val="lightGray"/>
-        </w:rPr>
-        <w:t>isya.ajakan()</w:t>
-      </w:r>
-      <w:r>
-        <w:rPr>
-          <w:b w:val="false"/>
-          <w:bCs w:val="false"/>
-        </w:rPr>
-        <w:t>;</w:t>
-      </w:r>
-    </w:p>
-    <w:p>
-      <w:pPr>
-        <w:pStyle w:val="Normal"/>
-        <w:tabs>
-          <w:tab w:val="left" w:pos="330" w:leader="none"/>
-          <w:tab w:val="left" w:pos="465" w:leader="none"/>
-        </w:tabs>
-        <w:ind w:right="0" w:hanging="0"/>
-        <w:rPr/>
-      </w:pPr>
-      <w:r>
-        <w:rPr>
-          <w:b w:val="false"/>
-          <w:bCs w:val="false"/>
-        </w:rPr>
-        <w:tab/>
-        <w:tab/>
-        <w:tab/>
-        <w:tab/>
-      </w:r>
-      <w:r>
-        <w:rPr>
-          <w:b w:val="false"/>
-          <w:bCs w:val="false"/>
-          <w:highlight w:val="lightGray"/>
-        </w:rPr>
-        <w:t>isya.bacaNiat()</w:t>
-      </w:r>
-      <w:r>
-        <w:rPr>
-          <w:b w:val="false"/>
-          <w:bCs w:val="false"/>
-        </w:rPr>
-        <w:t>;</w:t>
-      </w:r>
-    </w:p>
-    <w:p>
-      <w:pPr>
-        <w:pStyle w:val="Normal"/>
-        <w:tabs>
-          <w:tab w:val="left" w:pos="330" w:leader="none"/>
-          <w:tab w:val="left" w:pos="465" w:leader="none"/>
-        </w:tabs>
-        <w:ind w:right="0" w:hanging="0"/>
-        <w:rPr/>
-      </w:pPr>
-      <w:r>
-        <w:rPr>
-          <w:b w:val="false"/>
-          <w:bCs w:val="false"/>
-        </w:rPr>
-        <w:tab/>
-        <w:tab/>
-        <w:tab/>
-        <w:tab/>
-      </w:r>
-      <w:r>
-        <w:rPr>
-          <w:b/>
-          <w:bCs/>
-        </w:rPr>
-        <w:t>jumlahRakaat</w:t>
-      </w:r>
-      <w:r>
-        <w:rPr>
-          <w:b w:val="false"/>
-          <w:bCs w:val="false"/>
-        </w:rPr>
-        <w:t xml:space="preserve"> = </w:t>
-      </w:r>
-      <w:r>
-        <w:rPr>
-          <w:b w:val="false"/>
-          <w:bCs w:val="false"/>
-          <w:highlight w:val="lightGray"/>
-        </w:rPr>
-        <w:t>isya.rakaat</w:t>
-      </w:r>
-      <w:r>
-        <w:rPr>
-          <w:b w:val="false"/>
-          <w:bCs w:val="false"/>
-        </w:rPr>
-        <w:t>;</w:t>
-      </w:r>
-    </w:p>
-    <w:p>
-      <w:pPr>
-        <w:pStyle w:val="Normal"/>
-        <w:tabs>
-          <w:tab w:val="left" w:pos="330" w:leader="none"/>
-          <w:tab w:val="left" w:pos="465" w:leader="none"/>
-        </w:tabs>
-        <w:ind w:right="0" w:hanging="0"/>
-        <w:rPr/>
-      </w:pPr>
-      <w:r>
-        <w:rPr>
-          <w:b w:val="false"/>
-          <w:bCs w:val="false"/>
-        </w:rPr>
-        <w:tab/>
-        <w:tab/>
-        <w:tab/>
-        <w:tab/>
-      </w:r>
-      <w:r>
-        <w:rPr>
-          <w:b/>
-          <w:bCs/>
-        </w:rPr>
-        <w:t>namaSholat</w:t>
-      </w:r>
-      <w:r>
-        <w:rPr>
-          <w:b w:val="false"/>
-          <w:bCs w:val="false"/>
-        </w:rPr>
-        <w:t xml:space="preserve"> = </w:t>
-      </w:r>
-      <w:r>
-        <w:rPr>
-          <w:b w:val="false"/>
-          <w:bCs w:val="false"/>
-          <w:highlight w:val="lightGray"/>
-        </w:rPr>
-        <w:t>isya.sholat</w:t>
-      </w:r>
-      <w:r>
-        <w:rPr>
-          <w:b w:val="false"/>
-          <w:bCs w:val="false"/>
-        </w:rPr>
-        <w:t>;</w:t>
-      </w:r>
-    </w:p>
-    <w:p>
-      <w:pPr>
-        <w:pStyle w:val="Normal"/>
-        <w:tabs>
-          <w:tab w:val="left" w:pos="330" w:leader="none"/>
-          <w:tab w:val="left" w:pos="465" w:leader="none"/>
-        </w:tabs>
-        <w:ind w:right="0" w:hanging="0"/>
-        <w:rPr/>
-      </w:pPr>
-      <w:r>
-        <w:rPr>
-          <w:b w:val="false"/>
-          <w:bCs w:val="false"/>
-        </w:rPr>
-        <w:tab/>
-        <w:tab/>
-        <w:tab/>
-        <w:tab/>
-        <w:t>tataCaraSholat(</w:t>
-      </w:r>
-      <w:r>
-        <w:rPr>
-          <w:b/>
-          <w:bCs/>
-        </w:rPr>
-        <w:t>jumlahRakaat</w:t>
-      </w:r>
-      <w:r>
-        <w:rPr>
-          <w:b w:val="false"/>
-          <w:bCs w:val="false"/>
-        </w:rPr>
-        <w:t xml:space="preserve">, </w:t>
-      </w:r>
-      <w:r>
-        <w:rPr>
-          <w:b/>
-          <w:bCs/>
-        </w:rPr>
-        <w:t>namaSholat</w:t>
       </w:r>
       <w:r>
         <w:rPr>
@@ -5324,6 +4793,276 @@
       <w:rFonts w:cs="Wingdings"/>
     </w:rPr>
   </w:style>
+  <w:style w:type="character" w:styleId="ListLabel91">
+    <w:name w:val="ListLabel 91"/>
+    <w:qFormat/>
+    <w:rPr>
+      <w:rFonts w:cs="Wingdings"/>
+      <w:b/>
+    </w:rPr>
+  </w:style>
+  <w:style w:type="character" w:styleId="ListLabel92">
+    <w:name w:val="ListLabel 92"/>
+    <w:qFormat/>
+    <w:rPr>
+      <w:rFonts w:cs="Wingdings"/>
+    </w:rPr>
+  </w:style>
+  <w:style w:type="character" w:styleId="ListLabel93">
+    <w:name w:val="ListLabel 93"/>
+    <w:qFormat/>
+    <w:rPr>
+      <w:rFonts w:cs="Wingdings"/>
+    </w:rPr>
+  </w:style>
+  <w:style w:type="character" w:styleId="ListLabel94">
+    <w:name w:val="ListLabel 94"/>
+    <w:qFormat/>
+    <w:rPr>
+      <w:rFonts w:cs="Wingdings"/>
+      <w:b/>
+    </w:rPr>
+  </w:style>
+  <w:style w:type="character" w:styleId="ListLabel95">
+    <w:name w:val="ListLabel 95"/>
+    <w:qFormat/>
+    <w:rPr>
+      <w:rFonts w:cs="Wingdings"/>
+    </w:rPr>
+  </w:style>
+  <w:style w:type="character" w:styleId="ListLabel96">
+    <w:name w:val="ListLabel 96"/>
+    <w:qFormat/>
+    <w:rPr>
+      <w:rFonts w:cs="Wingdings"/>
+    </w:rPr>
+  </w:style>
+  <w:style w:type="character" w:styleId="ListLabel97">
+    <w:name w:val="ListLabel 97"/>
+    <w:qFormat/>
+    <w:rPr>
+      <w:rFonts w:cs="Wingdings"/>
+    </w:rPr>
+  </w:style>
+  <w:style w:type="character" w:styleId="ListLabel98">
+    <w:name w:val="ListLabel 98"/>
+    <w:qFormat/>
+    <w:rPr>
+      <w:rFonts w:cs="Wingdings"/>
+    </w:rPr>
+  </w:style>
+  <w:style w:type="character" w:styleId="ListLabel99">
+    <w:name w:val="ListLabel 99"/>
+    <w:qFormat/>
+    <w:rPr>
+      <w:rFonts w:cs="Wingdings"/>
+    </w:rPr>
+  </w:style>
+  <w:style w:type="character" w:styleId="ListLabel100">
+    <w:name w:val="ListLabel 100"/>
+    <w:qFormat/>
+    <w:rPr>
+      <w:rFonts w:cs="Wingdings"/>
+    </w:rPr>
+  </w:style>
+  <w:style w:type="character" w:styleId="ListLabel101">
+    <w:name w:val="ListLabel 101"/>
+    <w:qFormat/>
+    <w:rPr>
+      <w:rFonts w:cs="OpenSymbol"/>
+      <w:b/>
+      <w:bCs/>
+    </w:rPr>
+  </w:style>
+  <w:style w:type="character" w:styleId="ListLabel102">
+    <w:name w:val="ListLabel 102"/>
+    <w:qFormat/>
+    <w:rPr>
+      <w:rFonts w:cs="OpenSymbol"/>
+      <w:b/>
+      <w:bCs/>
+    </w:rPr>
+  </w:style>
+  <w:style w:type="character" w:styleId="ListLabel103">
+    <w:name w:val="ListLabel 103"/>
+    <w:qFormat/>
+    <w:rPr>
+      <w:rFonts w:cs="OpenSymbol"/>
+      <w:b/>
+      <w:bCs/>
+    </w:rPr>
+  </w:style>
+  <w:style w:type="character" w:styleId="ListLabel104">
+    <w:name w:val="ListLabel 104"/>
+    <w:qFormat/>
+    <w:rPr>
+      <w:rFonts w:cs="OpenSymbol"/>
+      <w:b/>
+      <w:bCs/>
+    </w:rPr>
+  </w:style>
+  <w:style w:type="character" w:styleId="ListLabel105">
+    <w:name w:val="ListLabel 105"/>
+    <w:qFormat/>
+    <w:rPr>
+      <w:rFonts w:cs="OpenSymbol"/>
+      <w:b/>
+      <w:bCs/>
+    </w:rPr>
+  </w:style>
+  <w:style w:type="character" w:styleId="ListLabel106">
+    <w:name w:val="ListLabel 106"/>
+    <w:qFormat/>
+    <w:rPr>
+      <w:rFonts w:cs="OpenSymbol"/>
+      <w:b/>
+      <w:bCs/>
+    </w:rPr>
+  </w:style>
+  <w:style w:type="character" w:styleId="ListLabel107">
+    <w:name w:val="ListLabel 107"/>
+    <w:qFormat/>
+    <w:rPr>
+      <w:rFonts w:cs="OpenSymbol"/>
+      <w:b/>
+      <w:bCs/>
+    </w:rPr>
+  </w:style>
+  <w:style w:type="character" w:styleId="ListLabel108">
+    <w:name w:val="ListLabel 108"/>
+    <w:qFormat/>
+    <w:rPr>
+      <w:rFonts w:cs="OpenSymbol"/>
+      <w:b/>
+      <w:bCs/>
+    </w:rPr>
+  </w:style>
+  <w:style w:type="character" w:styleId="ListLabel109">
+    <w:name w:val="ListLabel 109"/>
+    <w:qFormat/>
+    <w:rPr>
+      <w:rFonts w:cs="Wingdings"/>
+    </w:rPr>
+  </w:style>
+  <w:style w:type="character" w:styleId="ListLabel110">
+    <w:name w:val="ListLabel 110"/>
+    <w:qFormat/>
+    <w:rPr>
+      <w:rFonts w:cs="Wingdings"/>
+    </w:rPr>
+  </w:style>
+  <w:style w:type="character" w:styleId="ListLabel111">
+    <w:name w:val="ListLabel 111"/>
+    <w:qFormat/>
+    <w:rPr>
+      <w:rFonts w:cs="Wingdings"/>
+    </w:rPr>
+  </w:style>
+  <w:style w:type="character" w:styleId="ListLabel112">
+    <w:name w:val="ListLabel 112"/>
+    <w:qFormat/>
+    <w:rPr>
+      <w:rFonts w:cs="Wingdings"/>
+    </w:rPr>
+  </w:style>
+  <w:style w:type="character" w:styleId="ListLabel113">
+    <w:name w:val="ListLabel 113"/>
+    <w:qFormat/>
+    <w:rPr>
+      <w:rFonts w:cs="Wingdings"/>
+    </w:rPr>
+  </w:style>
+  <w:style w:type="character" w:styleId="ListLabel114">
+    <w:name w:val="ListLabel 114"/>
+    <w:qFormat/>
+    <w:rPr>
+      <w:rFonts w:cs="Wingdings"/>
+    </w:rPr>
+  </w:style>
+  <w:style w:type="character" w:styleId="ListLabel115">
+    <w:name w:val="ListLabel 115"/>
+    <w:qFormat/>
+    <w:rPr>
+      <w:rFonts w:cs="Wingdings"/>
+    </w:rPr>
+  </w:style>
+  <w:style w:type="character" w:styleId="ListLabel116">
+    <w:name w:val="ListLabel 116"/>
+    <w:qFormat/>
+    <w:rPr>
+      <w:rFonts w:cs="Wingdings"/>
+    </w:rPr>
+  </w:style>
+  <w:style w:type="character" w:styleId="ListLabel117">
+    <w:name w:val="ListLabel 117"/>
+    <w:qFormat/>
+    <w:rPr>
+      <w:rFonts w:cs="Wingdings"/>
+    </w:rPr>
+  </w:style>
+  <w:style w:type="character" w:styleId="ListLabel118">
+    <w:name w:val="ListLabel 118"/>
+    <w:qFormat/>
+    <w:rPr>
+      <w:rFonts w:cs="Wingdings"/>
+    </w:rPr>
+  </w:style>
+  <w:style w:type="character" w:styleId="ListLabel119">
+    <w:name w:val="ListLabel 119"/>
+    <w:qFormat/>
+    <w:rPr>
+      <w:rFonts w:cs="Wingdings"/>
+    </w:rPr>
+  </w:style>
+  <w:style w:type="character" w:styleId="ListLabel120">
+    <w:name w:val="ListLabel 120"/>
+    <w:qFormat/>
+    <w:rPr>
+      <w:rFonts w:cs="Wingdings"/>
+    </w:rPr>
+  </w:style>
+  <w:style w:type="character" w:styleId="ListLabel121">
+    <w:name w:val="ListLabel 121"/>
+    <w:qFormat/>
+    <w:rPr>
+      <w:rFonts w:cs="Wingdings"/>
+    </w:rPr>
+  </w:style>
+  <w:style w:type="character" w:styleId="ListLabel122">
+    <w:name w:val="ListLabel 122"/>
+    <w:qFormat/>
+    <w:rPr>
+      <w:rFonts w:cs="Wingdings"/>
+    </w:rPr>
+  </w:style>
+  <w:style w:type="character" w:styleId="ListLabel123">
+    <w:name w:val="ListLabel 123"/>
+    <w:qFormat/>
+    <w:rPr>
+      <w:rFonts w:cs="Wingdings"/>
+    </w:rPr>
+  </w:style>
+  <w:style w:type="character" w:styleId="ListLabel124">
+    <w:name w:val="ListLabel 124"/>
+    <w:qFormat/>
+    <w:rPr>
+      <w:rFonts w:cs="Wingdings"/>
+    </w:rPr>
+  </w:style>
+  <w:style w:type="character" w:styleId="ListLabel125">
+    <w:name w:val="ListLabel 125"/>
+    <w:qFormat/>
+    <w:rPr>
+      <w:rFonts w:cs="Wingdings"/>
+    </w:rPr>
+  </w:style>
+  <w:style w:type="character" w:styleId="ListLabel126">
+    <w:name w:val="ListLabel 126"/>
+    <w:qFormat/>
+    <w:rPr>
+      <w:rFonts w:cs="Wingdings"/>
+    </w:rPr>
+  </w:style>
   <w:style w:type="paragraph" w:styleId="Heading">
     <w:name w:val="Heading"/>
     <w:basedOn w:val="Normal"/>

</xml_diff>